<commit_message>
remove img from pdf
</commit_message>
<xml_diff>
--- a/assets/files/arunvarghese_fullstackdeveloper_resume_pdf_template.docx
+++ b/assets/files/arunvarghese_fullstackdeveloper_resume_pdf_template.docx
@@ -12,102 +12,6 @@
           <w:color w:val="000000" w:themeColor="text1"/>
         </w:rPr>
       </w:pPr>
-      <w:bookmarkStart w:id="0" w:name="_Toc261004492"/>
-      <w:r>
-        <w:rPr>
-          <w:rFonts w:ascii="Arial Black" w:hAnsi="Arial Black"/>
-          <w:noProof/>
-          <w:color w:val="404040" w:themeColor="text1" w:themeTint="BF"/>
-          <w:sz w:val="24"/>
-        </w:rPr>
-        <mc:AlternateContent>
-          <mc:Choice Requires="wps">
-            <w:drawing>
-              <wp:anchor distT="0" distB="0" distL="114300" distR="114300" simplePos="0" relativeHeight="251660288" behindDoc="0" locked="0" layoutInCell="1" allowOverlap="1" wp14:anchorId="7178E34D" wp14:editId="7AD16DE7">
-                <wp:simplePos x="0" y="0"/>
-                <wp:positionH relativeFrom="column">
-                  <wp:posOffset>6515100</wp:posOffset>
-                </wp:positionH>
-                <wp:positionV relativeFrom="paragraph">
-                  <wp:posOffset>-429895</wp:posOffset>
-                </wp:positionV>
-                <wp:extent cx="685800" cy="685800"/>
-                <wp:effectExtent l="101600" t="101600" r="76200" b="127000"/>
-                <wp:wrapNone/>
-                <wp:docPr id="1" name="Rectangle 1"/>
-                <wp:cNvGraphicFramePr/>
-                <a:graphic xmlns:a="http://schemas.openxmlformats.org/drawingml/2006/main">
-                  <a:graphicData uri="http://schemas.microsoft.com/office/word/2010/wordprocessingShape">
-                    <wps:wsp>
-                      <wps:cNvSpPr/>
-                      <wps:spPr>
-                        <a:xfrm>
-                          <a:off x="0" y="0"/>
-                          <a:ext cx="685800" cy="685800"/>
-                        </a:xfrm>
-                        <a:prstGeom prst="rect">
-                          <a:avLst/>
-                        </a:prstGeom>
-                        <a:blipFill rotWithShape="1">
-                          <a:blip r:embed="rId8"/>
-                          <a:stretch>
-                            <a:fillRect/>
-                          </a:stretch>
-                        </a:blipFill>
-                        <a:ln>
-                          <a:noFill/>
-                        </a:ln>
-                        <a:extLst>
-                          <a:ext uri="{FAA26D3D-D897-4be2-8F04-BA451C77F1D7}">
-                            <ma14:placeholderFlag xmlns:ma14="http://schemas.microsoft.com/office/mac/drawingml/2011/main"/>
-                          </a:ext>
-                          <a:ext uri="{C572A759-6A51-4108-AA02-DFA0A04FC94B}">
-                            <ma14:wrappingTextBoxFlag xmlns:ma14="http://schemas.microsoft.com/office/mac/drawingml/2011/main"/>
-                          </a:ext>
-                        </a:extLst>
-                      </wps:spPr>
-                      <wps:style>
-                        <a:lnRef idx="1">
-                          <a:schemeClr val="accent1"/>
-                        </a:lnRef>
-                        <a:fillRef idx="3">
-                          <a:schemeClr val="accent1"/>
-                        </a:fillRef>
-                        <a:effectRef idx="2">
-                          <a:schemeClr val="accent1"/>
-                        </a:effectRef>
-                        <a:fontRef idx="minor">
-                          <a:schemeClr val="lt1"/>
-                        </a:fontRef>
-                      </wps:style>
-                      <wps:bodyPr rot="0" spcFirstLastPara="0" vertOverflow="overflow" horzOverflow="overflow" vert="horz" wrap="square" lIns="91440" tIns="45720" rIns="91440" bIns="45720" numCol="1" spcCol="0" rtlCol="0" fromWordArt="0" anchor="ctr" anchorCtr="0" forceAA="0" compatLnSpc="1">
-                        <a:prstTxWarp prst="textNoShape">
-                          <a:avLst/>
-                        </a:prstTxWarp>
-                        <a:noAutofit/>
-                      </wps:bodyPr>
-                    </wps:wsp>
-                  </a:graphicData>
-                </a:graphic>
-                <wp14:sizeRelH relativeFrom="margin">
-                  <wp14:pctWidth>0</wp14:pctWidth>
-                </wp14:sizeRelH>
-                <wp14:sizeRelV relativeFrom="margin">
-                  <wp14:pctHeight>0</wp14:pctHeight>
-                </wp14:sizeRelV>
-              </wp:anchor>
-            </w:drawing>
-          </mc:Choice>
-          <mc:Fallback>
-            <w:pict>
-              <v:rect id="Rectangle 1" o:spid="_x0000_s1026" style="position:absolute;margin-left:513pt;margin-top:-33.8pt;width:54pt;height:54pt;z-index:251660288;visibility:visible;mso-wrap-style:square;mso-width-percent:0;mso-height-percent:0;mso-wrap-distance-left:9pt;mso-wrap-distance-top:0;mso-wrap-distance-right:9pt;mso-wrap-distance-bottom:0;mso-position-horizontal:absolute;mso-position-horizontal-relative:text;mso-position-vertical:absolute;mso-position-vertical-relative:text;mso-width-percent:0;mso-height-percent:0;mso-width-relative:margin;mso-height-relative:margin;v-text-anchor:middle" o:gfxdata="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" stroked="f" strokeweight="1pt">
-                <v:fill r:id="rId9" o:title="" rotate="t" type="frame"/>
-                <v:shadow on="t" type="perspective" opacity="26214f" offset="0,0" matrix="66191f,,,66191f"/>
-              </v:rect>
-            </w:pict>
-          </mc:Fallback>
-        </mc:AlternateContent>
-      </w:r>
     </w:p>
     <w:tbl>
       <w:tblPr>
@@ -143,7 +47,7 @@
                 <w:sz w:val="24"/>
               </w:rPr>
             </w:pPr>
-            <w:bookmarkStart w:id="1" w:name="_Toc261004494"/>
+            <w:bookmarkStart w:id="0" w:name="_Toc261004494"/>
             <w:r>
               <w:rPr>
                 <w:rFonts w:ascii="Arial Black" w:hAnsi="Arial Black"/>
@@ -1127,7 +1031,7 @@
               <w:t>SKILLS</w:t>
             </w:r>
           </w:p>
-          <w:bookmarkEnd w:id="1"/>
+          <w:bookmarkEnd w:id="0"/>
           <w:p>
             <w:pPr>
               <w:pStyle w:val="BlockText"/>
@@ -2079,6 +1983,8 @@
                 <w:sz w:val="24"/>
               </w:rPr>
             </w:pPr>
+            <w:bookmarkStart w:id="1" w:name="_GoBack"/>
+            <w:bookmarkEnd w:id="1"/>
             <w:r>
               <w:rPr>
                 <w:rFonts w:ascii="Arial Black" w:hAnsi="Arial Black"/>
@@ -2240,16 +2146,7 @@
                       <w:color w:val="6E6E6E" w:themeColor="accent1" w:themeShade="80"/>
                       <w:sz w:val="18"/>
                     </w:rPr>
-                    <w:t>arunv4700@gmail.com</w:t>
-                  </w:r>
-                  <w:r>
-                    <w:rPr>
-                      <w:rFonts w:ascii="Calibri" w:hAnsi="Calibri" w:cs="Arial"/>
-                      <w:b/>
-                      <w:color w:val="6E6E6E" w:themeColor="accent1" w:themeShade="80"/>
-                      <w:sz w:val="18"/>
-                    </w:rPr>
-                    <w:t xml:space="preserve"> </w:t>
+                    <w:t xml:space="preserve">arunv4700@gmail.com </w:t>
                   </w:r>
                 </w:p>
                 <w:p>
@@ -2299,27 +2196,7 @@
                       <w:sz w:val="18"/>
                       <w:szCs w:val="16"/>
                     </w:rPr>
-                    <w:t>http://avarghese.me</w:t>
-                  </w:r>
-                  <w:r>
-                    <w:rPr>
-                      <w:rFonts w:ascii="Calibri" w:hAnsi="Calibri" w:cs="Arial"/>
-                      <w:b/>
-                      <w:color w:val="6E6E6E" w:themeColor="accent1" w:themeShade="80"/>
-                      <w:sz w:val="18"/>
-                      <w:szCs w:val="16"/>
-                    </w:rPr>
-                    <w:t xml:space="preserve"> </w:t>
-                  </w:r>
-                  <w:r>
-                    <w:rPr>
-                      <w:rFonts w:ascii="Calibri" w:hAnsi="Calibri" w:cs="Arial"/>
-                      <w:b/>
-                      <w:color w:val="6E6E6E" w:themeColor="accent1" w:themeShade="80"/>
-                      <w:sz w:val="18"/>
-                      <w:szCs w:val="16"/>
-                    </w:rPr>
-                    <w:t>https://github.com/vararun</w:t>
+                    <w:t>http://avarghese.me https://github.com/vararun</w:t>
                   </w:r>
                 </w:p>
               </w:tc>
@@ -3244,10 +3121,7 @@
             </w:pPr>
           </w:p>
         </w:tc>
-        <w:bookmarkStart w:id="2" w:name="_GoBack"/>
-        <w:bookmarkEnd w:id="2"/>
       </w:tr>
-      <w:bookmarkEnd w:id="0"/>
     </w:tbl>
     <w:p>
       <w:pPr>
@@ -3261,7 +3135,7 @@
       </w:pPr>
     </w:p>
     <w:sectPr>
-      <w:headerReference w:type="default" r:id="rId10"/>
+      <w:headerReference w:type="default" r:id="rId8"/>
       <w:pgSz w:w="12240" w:h="15840" w:code="1"/>
       <w:pgMar w:top="144" w:right="288" w:bottom="0" w:left="576" w:header="576" w:footer="720" w:gutter="0"/>
       <w:pgNumType w:start="1"/>
@@ -3327,8 +3201,8 @@
   <w:tbl>
     <w:tblPr>
       <w:tblStyle w:val="TableGrid"/>
-      <w:tblpPr w:leftFromText="180" w:rightFromText="180" w:horzAnchor="page" w:tblpX="325" w:tblpY="-430"/>
-      <w:tblW w:w="18702" w:type="dxa"/>
+      <w:tblpPr w:leftFromText="180" w:rightFromText="180" w:horzAnchor="page" w:tblpX="83" w:tblpY="-430"/>
+      <w:tblW w:w="12277" w:type="dxa"/>
       <w:tblBorders>
         <w:top w:val="none" w:sz="0" w:space="0" w:color="auto"/>
         <w:left w:val="none" w:sz="0" w:space="0" w:color="auto"/>
@@ -3337,21 +3211,19 @@
         <w:insideH w:val="none" w:sz="0" w:space="0" w:color="auto"/>
         <w:insideV w:val="none" w:sz="0" w:space="0" w:color="auto"/>
       </w:tblBorders>
+      <w:tblLayout w:type="fixed"/>
       <w:tblLook w:val="04A0" w:firstRow="1" w:lastRow="0" w:firstColumn="1" w:lastColumn="0" w:noHBand="0" w:noVBand="1"/>
     </w:tblPr>
     <w:tblGrid>
-      <w:gridCol w:w="6498"/>
-      <w:gridCol w:w="4068"/>
-      <w:gridCol w:w="4068"/>
-      <w:gridCol w:w="4068"/>
+      <w:gridCol w:w="12277"/>
     </w:tblGrid>
     <w:tr>
       <w:trPr>
-        <w:trHeight w:val="317"/>
+        <w:trHeight w:val="1170"/>
       </w:trPr>
       <w:tc>
         <w:tcPr>
-          <w:tcW w:w="6498" w:type="dxa"/>
+          <w:tcW w:w="12277" w:type="dxa"/>
         </w:tcPr>
         <w:sdt>
           <w:sdtPr>
@@ -3361,9 +3233,9 @@
             </w:rPr>
             <w:alias w:val="Title"/>
             <w:tag w:val=""/>
-            <w:id w:val="-841541200"/>
+            <w:id w:val="701820947"/>
             <w:placeholder>
-              <w:docPart w:val="8A5D00A91BB90C43BE3895E91DD2F7EB"/>
+              <w:docPart w:val="AEA54B4362D127408F37FE919201BB4E"/>
             </w:placeholder>
             <w:dataBinding w:prefixMappings="xmlns:ns0='http://purl.org/dc/elements/1.1/' xmlns:ns1='http://schemas.openxmlformats.org/package/2006/metadata/core-properties' " w:xpath="/ns1:coreProperties[1]/ns0:title[1]" w:storeItemID="{6C3C8BC8-F283-45AE-878A-BAB7291924A1}"/>
             <w:text w:multiLine="1"/>
@@ -3374,9 +3246,11 @@
                 <w:pStyle w:val="Title"/>
                 <w:tabs>
                   <w:tab w:val="left" w:pos="-288"/>
+                  <w:tab w:val="left" w:pos="90"/>
+                  <w:tab w:val="left" w:pos="2340"/>
                 </w:tabs>
                 <w:spacing w:before="0" w:after="0" w:line="120" w:lineRule="auto"/>
-                <w:ind w:left="-90"/>
+                <w:ind w:left="180"/>
                 <w:rPr>
                   <w:color w:val="000000" w:themeColor="text1"/>
                   <w:sz w:val="86"/>
@@ -3413,8 +3287,11 @@
         <w:p>
           <w:pPr>
             <w:pStyle w:val="Header"/>
-            <w:spacing w:line="120" w:lineRule="auto"/>
-            <w:ind w:hanging="90"/>
+            <w:tabs>
+              <w:tab w:val="left" w:pos="90"/>
+              <w:tab w:val="left" w:pos="2340"/>
+            </w:tabs>
+            <w:ind w:left="180"/>
           </w:pPr>
           <w:sdt>
             <w:sdtPr>
@@ -3426,9 +3303,9 @@
               </w:rPr>
               <w:alias w:val="Subtitle"/>
               <w:tag w:val=""/>
-              <w:id w:val="-1702467403"/>
+              <w:id w:val="2133974245"/>
               <w:placeholder>
-                <w:docPart w:val="126466EB587A704E9C9BE5BA8E22C712"/>
+                <w:docPart w:val="421B6C6C647D1D4FAA52647CC203987E"/>
               </w:placeholder>
               <w:dataBinding w:prefixMappings="xmlns:ns0='http://purl.org/dc/elements/1.1/' xmlns:ns1='http://schemas.openxmlformats.org/package/2006/metadata/core-properties' " w:xpath="/ns1:coreProperties[1]/ns0:subject[1]" w:storeItemID="{6C3C8BC8-F283-45AE-878A-BAB7291924A1}"/>
               <w:text w:multiLine="1"/>
@@ -3461,47 +3338,8 @@
                 </w:rPr>
                 <w:br/>
               </w:r>
-              <w:r>
-                <w:rPr>
-                  <w:rFonts w:ascii="Arial Black" w:hAnsi="Arial Black"/>
-                  <w:color w:val="595959" w:themeColor="text2" w:themeTint="A6"/>
-                  <w:szCs w:val="10"/>
-                  <w:lang w:eastAsia="ja-JP"/>
-                </w:rPr>
-                <w:br/>
-              </w:r>
             </w:sdtContent>
           </w:sdt>
-        </w:p>
-      </w:tc>
-      <w:tc>
-        <w:tcPr>
-          <w:tcW w:w="4068" w:type="dxa"/>
-        </w:tcPr>
-        <w:p>
-          <w:pPr>
-            <w:pStyle w:val="Header"/>
-          </w:pPr>
-        </w:p>
-      </w:tc>
-      <w:tc>
-        <w:tcPr>
-          <w:tcW w:w="4068" w:type="dxa"/>
-        </w:tcPr>
-        <w:p>
-          <w:pPr>
-            <w:pStyle w:val="Header"/>
-          </w:pPr>
-        </w:p>
-      </w:tc>
-      <w:tc>
-        <w:tcPr>
-          <w:tcW w:w="4068" w:type="dxa"/>
-        </w:tcPr>
-        <w:p>
-          <w:pPr>
-            <w:pStyle w:val="Header"/>
-          </w:pPr>
         </w:p>
       </w:tc>
     </w:tr>
@@ -3509,6 +3347,7 @@
   <w:p>
     <w:pPr>
       <w:pStyle w:val="Header"/>
+      <w:ind w:left="180"/>
     </w:pPr>
   </w:p>
 </w:hdr>
@@ -5654,7 +5493,7 @@
   <w:docParts>
     <w:docPart>
       <w:docPartPr>
-        <w:name w:val="8A5D00A91BB90C43BE3895E91DD2F7EB"/>
+        <w:name w:val="AEA54B4362D127408F37FE919201BB4E"/>
         <w:category>
           <w:name w:val="General"/>
           <w:gallery w:val="placeholder"/>
@@ -5665,12 +5504,12 @@
         <w:behaviors>
           <w:behavior w:val="content"/>
         </w:behaviors>
-        <w:guid w:val="{2F71D168-D1E6-EC4D-A8A5-28CF4594C58A}"/>
+        <w:guid w:val="{6B7D80E4-A2DF-0B45-815C-1C430FE00DF6}"/>
       </w:docPartPr>
       <w:docPartBody>
         <w:p>
           <w:pPr>
-            <w:pStyle w:val="8A5D00A91BB90C43BE3895E91DD2F7EB"/>
+            <w:pStyle w:val="AEA54B4362D127408F37FE919201BB4E"/>
           </w:pPr>
           <w:r>
             <w:t>CS200</w:t>
@@ -5680,7 +5519,7 @@
     </w:docPart>
     <w:docPart>
       <w:docPartPr>
-        <w:name w:val="126466EB587A704E9C9BE5BA8E22C712"/>
+        <w:name w:val="421B6C6C647D1D4FAA52647CC203987E"/>
         <w:category>
           <w:name w:val="General"/>
           <w:gallery w:val="placeholder"/>
@@ -5691,12 +5530,12 @@
         <w:behaviors>
           <w:behavior w:val="content"/>
         </w:behaviors>
-        <w:guid w:val="{DE4AED89-33BC-6640-9586-79448CD2C8A2}"/>
+        <w:guid w:val="{69E91AD2-4F35-C249-8286-F925869C7DA8}"/>
       </w:docPartPr>
       <w:docPartBody>
         <w:p>
           <w:pPr>
-            <w:pStyle w:val="126466EB587A704E9C9BE5BA8E22C712"/>
+            <w:pStyle w:val="421B6C6C647D1D4FAA52647CC203987E"/>
           </w:pPr>
           <w:r>
             <w:t>Course Name</w:t>
@@ -5901,6 +5740,7 @@
     <w:rsid w:val="00C3706A"/>
     <w:rsid w:val="00C67761"/>
     <w:rsid w:val="00D51951"/>
+    <w:rsid w:val="00ED3B17"/>
     <w:rsid w:val="00F44974"/>
   </w:rsids>
   <m:mathPr>
@@ -6521,6 +6361,30 @@
     <w:name w:val="71D79A610C362548926A57011C54111A"/>
     <w:rsid w:val="00677DE8"/>
   </w:style>
+  <w:style w:type="paragraph" w:customStyle="1" w:styleId="0423EC4C31C0EF498CDC092721739966">
+    <w:name w:val="0423EC4C31C0EF498CDC092721739966"/>
+    <w:rsid w:val="00ED3B17"/>
+  </w:style>
+  <w:style w:type="paragraph" w:customStyle="1" w:styleId="8499D26BD18C1F4C890207D0F0FB9D94">
+    <w:name w:val="8499D26BD18C1F4C890207D0F0FB9D94"/>
+    <w:rsid w:val="00ED3B17"/>
+  </w:style>
+  <w:style w:type="paragraph" w:customStyle="1" w:styleId="3431CEFF5CC83C458275AC299CF33ADE">
+    <w:name w:val="3431CEFF5CC83C458275AC299CF33ADE"/>
+    <w:rsid w:val="00ED3B17"/>
+  </w:style>
+  <w:style w:type="paragraph" w:customStyle="1" w:styleId="F3CB23328ED00E45B4EC32AB275E3492">
+    <w:name w:val="F3CB23328ED00E45B4EC32AB275E3492"/>
+    <w:rsid w:val="00ED3B17"/>
+  </w:style>
+  <w:style w:type="paragraph" w:customStyle="1" w:styleId="AEA54B4362D127408F37FE919201BB4E">
+    <w:name w:val="AEA54B4362D127408F37FE919201BB4E"/>
+    <w:rsid w:val="00ED3B17"/>
+  </w:style>
+  <w:style w:type="paragraph" w:customStyle="1" w:styleId="421B6C6C647D1D4FAA52647CC203987E">
+    <w:name w:val="421B6C6C647D1D4FAA52647CC203987E"/>
+    <w:rsid w:val="00ED3B17"/>
+  </w:style>
 </w:styles>
 </file>
 
@@ -7119,6 +6983,30 @@
   <w:style w:type="paragraph" w:customStyle="1" w:styleId="71D79A610C362548926A57011C54111A">
     <w:name w:val="71D79A610C362548926A57011C54111A"/>
     <w:rsid w:val="00677DE8"/>
+  </w:style>
+  <w:style w:type="paragraph" w:customStyle="1" w:styleId="0423EC4C31C0EF498CDC092721739966">
+    <w:name w:val="0423EC4C31C0EF498CDC092721739966"/>
+    <w:rsid w:val="00ED3B17"/>
+  </w:style>
+  <w:style w:type="paragraph" w:customStyle="1" w:styleId="8499D26BD18C1F4C890207D0F0FB9D94">
+    <w:name w:val="8499D26BD18C1F4C890207D0F0FB9D94"/>
+    <w:rsid w:val="00ED3B17"/>
+  </w:style>
+  <w:style w:type="paragraph" w:customStyle="1" w:styleId="3431CEFF5CC83C458275AC299CF33ADE">
+    <w:name w:val="3431CEFF5CC83C458275AC299CF33ADE"/>
+    <w:rsid w:val="00ED3B17"/>
+  </w:style>
+  <w:style w:type="paragraph" w:customStyle="1" w:styleId="F3CB23328ED00E45B4EC32AB275E3492">
+    <w:name w:val="F3CB23328ED00E45B4EC32AB275E3492"/>
+    <w:rsid w:val="00ED3B17"/>
+  </w:style>
+  <w:style w:type="paragraph" w:customStyle="1" w:styleId="AEA54B4362D127408F37FE919201BB4E">
+    <w:name w:val="AEA54B4362D127408F37FE919201BB4E"/>
+    <w:rsid w:val="00ED3B17"/>
+  </w:style>
+  <w:style w:type="paragraph" w:customStyle="1" w:styleId="421B6C6C647D1D4FAA52647CC203987E">
+    <w:name w:val="421B6C6C647D1D4FAA52647CC203987E"/>
+    <w:rsid w:val="00ED3B17"/>
   </w:style>
 </w:styles>
 </file>

</xml_diff>

<commit_message>
pdf updates, header flip card effect
</commit_message>
<xml_diff>
--- a/assets/files/arunvarghese_fullstackdeveloper_resume_pdf_template.docx
+++ b/assets/files/arunvarghese_fullstackdeveloper_resume_pdf_template.docx
@@ -43,7 +43,7 @@
               <w:ind w:right="450"/>
               <w:rPr>
                 <w:rFonts w:ascii="Arial Black" w:hAnsi="Arial Black"/>
-                <w:color w:val="262626" w:themeColor="text1" w:themeTint="D9"/>
+                <w:color w:val="1B90E4"/>
                 <w:sz w:val="24"/>
               </w:rPr>
             </w:pPr>
@@ -51,7 +51,7 @@
             <w:r>
               <w:rPr>
                 <w:rFonts w:ascii="Arial Black" w:hAnsi="Arial Black"/>
-                <w:color w:val="262626" w:themeColor="text1" w:themeTint="D9"/>
+                <w:color w:val="1B90E4"/>
                 <w:sz w:val="24"/>
               </w:rPr>
               <w:t>OVERVIEW</w:t>
@@ -64,17 +64,19 @@
               </w:tabs>
               <w:spacing w:after="0" w:line="240" w:lineRule="auto"/>
               <w:rPr>
-                <w:rFonts w:ascii="Calibri" w:hAnsi="Calibri"/>
-                <w:color w:val="6E6E6E" w:themeColor="accent1" w:themeShade="80"/>
-                <w:sz w:val="16"/>
+                <w:rFonts w:ascii="Calibri" w:hAnsi="Calibri" w:cs="Arial"/>
+                <w:b/>
+                <w:color w:val="auto"/>
+                <w:sz w:val="14"/>
                 <w:szCs w:val="16"/>
               </w:rPr>
             </w:pPr>
             <w:r>
               <w:rPr>
-                <w:rFonts w:ascii="Calibri" w:eastAsia="Times New Roman" w:hAnsi="Calibri" w:cs="Times New Roman"/>
-                <w:color w:val="6E6E6E" w:themeColor="accent1" w:themeShade="80"/>
-                <w:sz w:val="16"/>
+                <w:rFonts w:ascii="Calibri" w:eastAsia="Times New Roman" w:hAnsi="Calibri" w:cs="Arial"/>
+                <w:b/>
+                <w:color w:val="auto"/>
+                <w:sz w:val="14"/>
                 <w:szCs w:val="16"/>
                 <w:shd w:val="clear" w:color="auto" w:fill="FFFFFF"/>
                 <w:lang w:eastAsia="ja-JP"/>
@@ -91,7 +93,7 @@
               <w:spacing w:before="0" w:after="0" w:line="240" w:lineRule="auto"/>
               <w:rPr>
                 <w:rFonts w:ascii="Arial Black" w:hAnsi="Arial Black"/>
-                <w:color w:val="262626" w:themeColor="text2" w:themeTint="D9"/>
+                <w:color w:val="1B90E4"/>
                 <w:sz w:val="24"/>
               </w:rPr>
             </w:pPr>
@@ -106,7 +108,7 @@
             <w:r>
               <w:rPr>
                 <w:rFonts w:ascii="Arial Black" w:hAnsi="Arial Black"/>
-                <w:color w:val="262626" w:themeColor="text2" w:themeTint="D9"/>
+                <w:color w:val="1B90E4"/>
                 <w:sz w:val="24"/>
               </w:rPr>
               <w:t>HIGHLIGHTS</w:t>
@@ -126,7 +128,7 @@
               <w:ind w:left="396"/>
               <w:rPr>
                 <w:rFonts w:ascii="Calibri" w:hAnsi="Calibri"/>
-                <w:color w:val="6E6E6E" w:themeColor="accent1" w:themeShade="80"/>
+                <w:color w:val="auto"/>
                 <w:sz w:val="16"/>
                 <w:szCs w:val="16"/>
               </w:rPr>
@@ -134,7 +136,7 @@
             <w:r>
               <w:rPr>
                 <w:rFonts w:ascii="Calibri" w:hAnsi="Calibri"/>
-                <w:color w:val="6E6E6E" w:themeColor="accent1" w:themeShade="80"/>
+                <w:color w:val="auto"/>
                 <w:sz w:val="16"/>
                 <w:szCs w:val="16"/>
               </w:rPr>
@@ -155,7 +157,7 @@
               <w:ind w:left="396"/>
               <w:rPr>
                 <w:rFonts w:ascii="Calibri" w:hAnsi="Calibri"/>
-                <w:color w:val="6E6E6E" w:themeColor="accent1" w:themeShade="80"/>
+                <w:color w:val="auto"/>
                 <w:sz w:val="16"/>
                 <w:szCs w:val="16"/>
               </w:rPr>
@@ -163,7 +165,7 @@
             <w:r>
               <w:rPr>
                 <w:rFonts w:ascii="Calibri" w:hAnsi="Calibri"/>
-                <w:color w:val="6E6E6E" w:themeColor="accent1" w:themeShade="80"/>
+                <w:color w:val="auto"/>
                 <w:sz w:val="16"/>
                 <w:szCs w:val="16"/>
               </w:rPr>
@@ -184,7 +186,7 @@
               <w:ind w:left="396"/>
               <w:rPr>
                 <w:rFonts w:ascii="Calibri" w:hAnsi="Calibri"/>
-                <w:color w:val="6E6E6E" w:themeColor="accent1" w:themeShade="80"/>
+                <w:color w:val="auto"/>
                 <w:sz w:val="16"/>
                 <w:szCs w:val="16"/>
               </w:rPr>
@@ -192,7 +194,7 @@
             <w:r>
               <w:rPr>
                 <w:rFonts w:ascii="Calibri" w:hAnsi="Calibri"/>
-                <w:color w:val="6E6E6E" w:themeColor="accent1" w:themeShade="80"/>
+                <w:color w:val="auto"/>
                 <w:sz w:val="16"/>
                 <w:szCs w:val="16"/>
               </w:rPr>
@@ -213,7 +215,7 @@
               <w:ind w:left="396"/>
               <w:rPr>
                 <w:rFonts w:ascii="Calibri" w:hAnsi="Calibri"/>
-                <w:color w:val="6E6E6E" w:themeColor="accent1" w:themeShade="80"/>
+                <w:color w:val="auto"/>
                 <w:sz w:val="16"/>
                 <w:szCs w:val="16"/>
               </w:rPr>
@@ -221,7 +223,7 @@
             <w:r>
               <w:rPr>
                 <w:rFonts w:ascii="Calibri" w:hAnsi="Calibri"/>
-                <w:color w:val="6E6E6E" w:themeColor="accent1" w:themeShade="80"/>
+                <w:color w:val="auto"/>
                 <w:sz w:val="16"/>
                 <w:szCs w:val="16"/>
               </w:rPr>
@@ -230,7 +232,7 @@
             <w:r>
               <w:rPr>
                 <w:rFonts w:ascii="Calibri" w:hAnsi="Calibri"/>
-                <w:color w:val="6E6E6E" w:themeColor="accent1" w:themeShade="80"/>
+                <w:color w:val="auto"/>
                 <w:sz w:val="16"/>
                 <w:szCs w:val="16"/>
               </w:rPr>
@@ -239,7 +241,7 @@
             <w:r>
               <w:rPr>
                 <w:rFonts w:ascii="Calibri" w:hAnsi="Calibri"/>
-                <w:color w:val="6E6E6E" w:themeColor="accent1" w:themeShade="80"/>
+                <w:color w:val="auto"/>
                 <w:sz w:val="16"/>
                 <w:szCs w:val="16"/>
               </w:rPr>
@@ -260,7 +262,7 @@
               <w:ind w:left="396"/>
               <w:rPr>
                 <w:rFonts w:ascii="Calibri" w:hAnsi="Calibri"/>
-                <w:color w:val="6E6E6E" w:themeColor="accent1" w:themeShade="80"/>
+                <w:color w:val="auto"/>
                 <w:sz w:val="16"/>
                 <w:szCs w:val="16"/>
               </w:rPr>
@@ -268,7 +270,7 @@
             <w:r>
               <w:rPr>
                 <w:rFonts w:ascii="Calibri" w:hAnsi="Calibri"/>
-                <w:color w:val="6E6E6E" w:themeColor="accent1" w:themeShade="80"/>
+                <w:color w:val="auto"/>
                 <w:sz w:val="16"/>
                 <w:szCs w:val="16"/>
               </w:rPr>
@@ -289,7 +291,7 @@
               <w:ind w:left="396"/>
               <w:rPr>
                 <w:rFonts w:ascii="Calibri" w:hAnsi="Calibri"/>
-                <w:color w:val="6E6E6E" w:themeColor="accent1" w:themeShade="80"/>
+                <w:color w:val="auto"/>
                 <w:sz w:val="16"/>
                 <w:szCs w:val="16"/>
               </w:rPr>
@@ -297,7 +299,7 @@
             <w:r>
               <w:rPr>
                 <w:rFonts w:ascii="Calibri" w:hAnsi="Calibri"/>
-                <w:color w:val="6E6E6E" w:themeColor="accent1" w:themeShade="80"/>
+                <w:color w:val="auto"/>
                 <w:sz w:val="16"/>
                 <w:szCs w:val="16"/>
               </w:rPr>
@@ -318,7 +320,7 @@
               <w:ind w:left="396"/>
               <w:rPr>
                 <w:rFonts w:ascii="Calibri" w:hAnsi="Calibri"/>
-                <w:color w:val="6E6E6E" w:themeColor="accent1" w:themeShade="80"/>
+                <w:color w:val="auto"/>
                 <w:sz w:val="16"/>
                 <w:szCs w:val="16"/>
               </w:rPr>
@@ -326,7 +328,7 @@
             <w:r>
               <w:rPr>
                 <w:rFonts w:ascii="Calibri" w:hAnsi="Calibri"/>
-                <w:color w:val="6E6E6E" w:themeColor="accent1" w:themeShade="80"/>
+                <w:color w:val="auto"/>
                 <w:sz w:val="16"/>
                 <w:szCs w:val="16"/>
               </w:rPr>
@@ -347,7 +349,7 @@
               <w:ind w:left="396"/>
               <w:rPr>
                 <w:rFonts w:ascii="Calibri" w:hAnsi="Calibri"/>
-                <w:color w:val="6E6E6E" w:themeColor="accent1" w:themeShade="80"/>
+                <w:color w:val="auto"/>
                 <w:sz w:val="16"/>
                 <w:szCs w:val="16"/>
               </w:rPr>
@@ -355,7 +357,7 @@
             <w:r>
               <w:rPr>
                 <w:rFonts w:ascii="Calibri" w:hAnsi="Calibri"/>
-                <w:color w:val="6E6E6E" w:themeColor="accent1" w:themeShade="80"/>
+                <w:color w:val="auto"/>
                 <w:sz w:val="16"/>
                 <w:szCs w:val="16"/>
               </w:rPr>
@@ -376,7 +378,7 @@
               <w:ind w:left="396"/>
               <w:rPr>
                 <w:rFonts w:ascii="Calibri" w:hAnsi="Calibri"/>
-                <w:color w:val="6E6E6E" w:themeColor="accent1" w:themeShade="80"/>
+                <w:color w:val="auto"/>
                 <w:sz w:val="16"/>
                 <w:szCs w:val="16"/>
               </w:rPr>
@@ -384,7 +386,7 @@
             <w:r>
               <w:rPr>
                 <w:rFonts w:ascii="Calibri" w:hAnsi="Calibri"/>
-                <w:color w:val="6E6E6E" w:themeColor="accent1" w:themeShade="80"/>
+                <w:color w:val="auto"/>
                 <w:sz w:val="16"/>
                 <w:szCs w:val="16"/>
               </w:rPr>
@@ -405,7 +407,7 @@
               <w:ind w:left="396"/>
               <w:rPr>
                 <w:rFonts w:ascii="Calibri" w:hAnsi="Calibri"/>
-                <w:color w:val="6E6E6E" w:themeColor="accent1" w:themeShade="80"/>
+                <w:color w:val="auto"/>
                 <w:sz w:val="16"/>
                 <w:szCs w:val="16"/>
               </w:rPr>
@@ -413,7 +415,7 @@
             <w:r>
               <w:rPr>
                 <w:rFonts w:ascii="Calibri" w:hAnsi="Calibri"/>
-                <w:color w:val="6E6E6E" w:themeColor="accent1" w:themeShade="80"/>
+                <w:color w:val="auto"/>
                 <w:sz w:val="16"/>
                 <w:szCs w:val="16"/>
               </w:rPr>
@@ -430,7 +432,7 @@
               <w:spacing w:before="0" w:after="0" w:line="240" w:lineRule="auto"/>
               <w:rPr>
                 <w:rFonts w:ascii="Arial Black" w:hAnsi="Arial Black"/>
-                <w:color w:val="auto"/>
+                <w:color w:val="1B90E4"/>
                 <w:sz w:val="24"/>
               </w:rPr>
             </w:pPr>
@@ -445,7 +447,7 @@
             <w:r>
               <w:rPr>
                 <w:rFonts w:ascii="Arial Black" w:hAnsi="Arial Black"/>
-                <w:color w:val="auto"/>
+                <w:color w:val="1B90E4"/>
                 <w:sz w:val="24"/>
               </w:rPr>
               <w:t>EXPERIENCE</w:t>
@@ -466,7 +468,7 @@
             <w:r>
               <w:rPr>
                 <w:rFonts w:ascii="Arial Black" w:hAnsi="Arial Black"/>
-                <w:color w:val="262626" w:themeColor="text1" w:themeTint="D9"/>
+                <w:color w:val="000000" w:themeColor="text1"/>
               </w:rPr>
               <w:t>Senior Full Stack Developer</w:t>
             </w:r>
@@ -572,42 +574,42 @@
             <w:r>
               <w:rPr>
                 <w:rFonts w:ascii="Arial Black" w:hAnsi="Arial Black"/>
-                <w:color w:val="262626" w:themeColor="text1" w:themeTint="D9"/>
+                <w:color w:val="auto"/>
               </w:rPr>
               <w:t>Full Stack Developer</w:t>
             </w:r>
             <w:r>
               <w:rPr>
                 <w:rFonts w:ascii="Calibri" w:hAnsi="Calibri"/>
-                <w:color w:val="262626" w:themeColor="text1" w:themeTint="D9"/>
+                <w:color w:val="auto"/>
               </w:rPr>
               <w:t xml:space="preserve">                                                       </w:t>
             </w:r>
             <w:r>
               <w:rPr>
                 <w:rFonts w:ascii="Calibri" w:hAnsi="Calibri"/>
-                <w:color w:val="262626" w:themeColor="text1" w:themeTint="D9"/>
+                <w:color w:val="auto"/>
               </w:rPr>
               <w:t xml:space="preserve">       </w:t>
             </w:r>
             <w:r>
               <w:rPr>
                 <w:rFonts w:ascii="Calibri" w:hAnsi="Calibri"/>
-                <w:color w:val="262626" w:themeColor="text1" w:themeTint="D9"/>
+                <w:color w:val="auto"/>
               </w:rPr>
               <w:t xml:space="preserve">        </w:t>
             </w:r>
             <w:r>
               <w:rPr>
                 <w:rFonts w:ascii="Calibri" w:hAnsi="Calibri"/>
-                <w:color w:val="262626" w:themeColor="text1" w:themeTint="D9"/>
+                <w:color w:val="auto"/>
               </w:rPr>
               <w:t xml:space="preserve">  </w:t>
             </w:r>
             <w:r>
               <w:rPr>
                 <w:rFonts w:ascii="Calibri" w:hAnsi="Calibri"/>
-                <w:color w:val="262626" w:themeColor="text1" w:themeTint="D9"/>
+                <w:color w:val="auto"/>
               </w:rPr>
               <w:t xml:space="preserve">    </w:t>
             </w:r>
@@ -748,42 +750,42 @@
             <w:r>
               <w:rPr>
                 <w:rFonts w:ascii="Arial Black" w:hAnsi="Arial Black"/>
-                <w:color w:val="262626" w:themeColor="text1" w:themeTint="D9"/>
+                <w:color w:val="auto"/>
               </w:rPr>
               <w:t>Software Developer</w:t>
             </w:r>
             <w:r>
               <w:rPr>
                 <w:rFonts w:ascii="Calibri" w:hAnsi="Calibri"/>
-                <w:color w:val="262626" w:themeColor="text1" w:themeTint="D9"/>
+                <w:color w:val="auto"/>
               </w:rPr>
               <w:t xml:space="preserve">                                                         </w:t>
             </w:r>
             <w:r>
               <w:rPr>
                 <w:rFonts w:ascii="Calibri" w:hAnsi="Calibri"/>
-                <w:color w:val="262626" w:themeColor="text1" w:themeTint="D9"/>
+                <w:color w:val="auto"/>
               </w:rPr>
               <w:t xml:space="preserve">            </w:t>
             </w:r>
             <w:r>
               <w:rPr>
                 <w:rFonts w:ascii="Calibri" w:hAnsi="Calibri"/>
-                <w:color w:val="262626" w:themeColor="text1" w:themeTint="D9"/>
+                <w:color w:val="auto"/>
               </w:rPr>
               <w:t xml:space="preserve">    </w:t>
             </w:r>
             <w:r>
               <w:rPr>
                 <w:rFonts w:ascii="Calibri" w:hAnsi="Calibri"/>
-                <w:color w:val="262626" w:themeColor="text1" w:themeTint="D9"/>
+                <w:color w:val="auto"/>
               </w:rPr>
               <w:t xml:space="preserve"> </w:t>
             </w:r>
             <w:r>
               <w:rPr>
                 <w:rFonts w:ascii="Calibri" w:hAnsi="Calibri"/>
-                <w:color w:val="262626" w:themeColor="text1" w:themeTint="D9"/>
+                <w:color w:val="auto"/>
               </w:rPr>
               <w:t xml:space="preserve">     </w:t>
             </w:r>
@@ -889,45 +891,45 @@
                 <w:tab w:val="left" w:pos="0"/>
               </w:tabs>
               <w:spacing w:before="0" w:after="0" w:line="240" w:lineRule="auto"/>
+              <w:rPr>
+                <w:rFonts w:ascii="Arial Black" w:hAnsi="Arial Black"/>
+                <w:color w:val="1B90E4"/>
+                <w:sz w:val="24"/>
+              </w:rPr>
+            </w:pPr>
+            <w:r>
               <w:rPr>
                 <w:rFonts w:ascii="Arial Black" w:hAnsi="Arial Black"/>
                 <w:color w:val="000000" w:themeColor="text1"/>
                 <w:sz w:val="24"/>
               </w:rPr>
-            </w:pPr>
+              <w:br/>
+            </w:r>
             <w:r>
               <w:rPr>
                 <w:rFonts w:ascii="Arial Black" w:hAnsi="Arial Black"/>
-                <w:color w:val="000000" w:themeColor="text1"/>
+                <w:color w:val="1B90E4"/>
                 <w:sz w:val="24"/>
               </w:rPr>
-              <w:br/>
-            </w:r>
-            <w:r>
+              <w:t>EDUCATION</w:t>
+            </w:r>
+          </w:p>
+          <w:p>
+            <w:pPr>
+              <w:pStyle w:val="BlockText"/>
+              <w:tabs>
+                <w:tab w:val="left" w:pos="0"/>
+              </w:tabs>
+              <w:spacing w:line="240" w:lineRule="auto"/>
               <w:rPr>
                 <w:rFonts w:ascii="Arial Black" w:hAnsi="Arial Black"/>
-                <w:color w:val="000000" w:themeColor="text1"/>
-                <w:sz w:val="24"/>
-              </w:rPr>
-              <w:t>EDUCATION</w:t>
-            </w:r>
-          </w:p>
-          <w:p>
-            <w:pPr>
-              <w:pStyle w:val="BlockText"/>
-              <w:tabs>
-                <w:tab w:val="left" w:pos="0"/>
-              </w:tabs>
-              <w:spacing w:line="240" w:lineRule="auto"/>
+                <w:color w:val="000000" w:themeColor="text2"/>
+              </w:rPr>
+            </w:pPr>
+            <w:r>
               <w:rPr>
                 <w:rFonts w:ascii="Arial Black" w:hAnsi="Arial Black"/>
-                <w:color w:val="404040" w:themeColor="text1" w:themeTint="BF"/>
-              </w:rPr>
-            </w:pPr>
-            <w:r>
-              <w:rPr>
-                <w:rFonts w:ascii="Arial Black" w:hAnsi="Arial Black"/>
-                <w:color w:val="404040" w:themeColor="text1" w:themeTint="BF"/>
+                <w:color w:val="000000" w:themeColor="text2"/>
               </w:rPr>
               <w:t>Graduated May 2012</w:t>
             </w:r>
@@ -1010,7 +1012,7 @@
               <w:spacing w:before="0" w:after="0" w:line="240" w:lineRule="auto"/>
               <w:rPr>
                 <w:rFonts w:ascii="Arial Black" w:hAnsi="Arial Black"/>
-                <w:color w:val="auto"/>
+                <w:color w:val="1B90E4"/>
                 <w:sz w:val="24"/>
               </w:rPr>
             </w:pPr>
@@ -1025,13 +1027,291 @@
             <w:r>
               <w:rPr>
                 <w:rFonts w:ascii="Arial Black" w:hAnsi="Arial Black"/>
-                <w:color w:val="auto"/>
+                <w:color w:val="1B90E4"/>
                 <w:sz w:val="24"/>
               </w:rPr>
               <w:t>SKILLS</w:t>
             </w:r>
           </w:p>
           <w:bookmarkEnd w:id="0"/>
+          <w:p>
+            <w:pPr>
+              <w:pStyle w:val="BlockText"/>
+              <w:tabs>
+                <w:tab w:val="left" w:pos="0"/>
+              </w:tabs>
+              <w:spacing w:line="240" w:lineRule="auto"/>
+              <w:rPr>
+                <w:rFonts w:ascii="Calibri" w:hAnsi="Calibri"/>
+                <w:b/>
+                <w:color w:val="auto"/>
+              </w:rPr>
+            </w:pPr>
+            <w:r>
+              <w:rPr>
+                <w:rFonts w:ascii="Calibri" w:hAnsi="Calibri"/>
+                <w:b/>
+                <w:color w:val="auto"/>
+              </w:rPr>
+              <w:t>Languages</w:t>
+            </w:r>
+          </w:p>
+          <w:p>
+            <w:pPr>
+              <w:pStyle w:val="BlockText"/>
+              <w:tabs>
+                <w:tab w:val="left" w:pos="0"/>
+              </w:tabs>
+              <w:spacing w:line="240" w:lineRule="auto"/>
+              <w:rPr>
+                <w:rFonts w:ascii="Calibri" w:hAnsi="Calibri"/>
+                <w:color w:val="6E6E6E" w:themeColor="accent1" w:themeShade="80"/>
+                <w:sz w:val="16"/>
+              </w:rPr>
+            </w:pPr>
+            <w:r>
+              <w:rPr>
+                <w:rFonts w:ascii="Calibri" w:hAnsi="Calibri"/>
+                <w:color w:val="6E6E6E" w:themeColor="accent1" w:themeShade="80"/>
+                <w:sz w:val="16"/>
+              </w:rPr>
+              <w:t>Java/J2EE</w:t>
+            </w:r>
+            <w:r>
+              <w:rPr>
+                <w:rFonts w:ascii="Calibri" w:hAnsi="Calibri"/>
+                <w:color w:val="6E6E6E" w:themeColor="accent1" w:themeShade="80"/>
+                <w:sz w:val="16"/>
+              </w:rPr>
+              <w:t xml:space="preserve">, </w:t>
+            </w:r>
+            <w:r>
+              <w:rPr>
+                <w:rFonts w:ascii="Calibri" w:hAnsi="Calibri"/>
+                <w:color w:val="6E6E6E" w:themeColor="accent1" w:themeShade="80"/>
+                <w:sz w:val="16"/>
+              </w:rPr>
+              <w:t>Groovy</w:t>
+            </w:r>
+            <w:r>
+              <w:rPr>
+                <w:rFonts w:ascii="Calibri" w:hAnsi="Calibri"/>
+                <w:color w:val="6E6E6E" w:themeColor="accent1" w:themeShade="80"/>
+                <w:sz w:val="16"/>
+              </w:rPr>
+              <w:t xml:space="preserve">, </w:t>
+            </w:r>
+            <w:r>
+              <w:rPr>
+                <w:rFonts w:ascii="Calibri" w:hAnsi="Calibri"/>
+                <w:color w:val="6E6E6E" w:themeColor="accent1" w:themeShade="80"/>
+                <w:sz w:val="16"/>
+              </w:rPr>
+              <w:t>JavaScript ES5/ES6</w:t>
+            </w:r>
+            <w:r>
+              <w:rPr>
+                <w:rFonts w:ascii="Calibri" w:hAnsi="Calibri"/>
+                <w:color w:val="6E6E6E" w:themeColor="accent1" w:themeShade="80"/>
+                <w:sz w:val="16"/>
+              </w:rPr>
+              <w:t xml:space="preserve">, </w:t>
+            </w:r>
+            <w:proofErr w:type="spellStart"/>
+            <w:r>
+              <w:rPr>
+                <w:rFonts w:ascii="Calibri" w:hAnsi="Calibri"/>
+                <w:color w:val="6E6E6E" w:themeColor="accent1" w:themeShade="80"/>
+                <w:sz w:val="16"/>
+              </w:rPr>
+              <w:t>TypeScript</w:t>
+            </w:r>
+            <w:proofErr w:type="spellEnd"/>
+            <w:r>
+              <w:rPr>
+                <w:rFonts w:ascii="Calibri" w:hAnsi="Calibri"/>
+                <w:color w:val="6E6E6E" w:themeColor="accent1" w:themeShade="80"/>
+                <w:sz w:val="16"/>
+              </w:rPr>
+              <w:t xml:space="preserve">, </w:t>
+            </w:r>
+            <w:r>
+              <w:rPr>
+                <w:rFonts w:ascii="Calibri" w:hAnsi="Calibri"/>
+                <w:color w:val="6E6E6E" w:themeColor="accent1" w:themeShade="80"/>
+                <w:sz w:val="16"/>
+              </w:rPr>
+              <w:t>Shell Scripting</w:t>
+            </w:r>
+            <w:r>
+              <w:rPr>
+                <w:rFonts w:ascii="Calibri" w:hAnsi="Calibri"/>
+                <w:color w:val="6E6E6E" w:themeColor="accent1" w:themeShade="80"/>
+                <w:sz w:val="16"/>
+              </w:rPr>
+              <w:t>, YML, XML</w:t>
+            </w:r>
+          </w:p>
+          <w:p>
+            <w:pPr>
+              <w:pStyle w:val="BlockText"/>
+              <w:tabs>
+                <w:tab w:val="left" w:pos="0"/>
+              </w:tabs>
+              <w:spacing w:line="240" w:lineRule="auto"/>
+              <w:rPr>
+                <w:rFonts w:ascii="Calibri" w:hAnsi="Calibri"/>
+                <w:b/>
+                <w:color w:val="595959" w:themeColor="text2" w:themeTint="A6"/>
+              </w:rPr>
+            </w:pPr>
+            <w:r>
+              <w:rPr>
+                <w:rFonts w:ascii="Calibri" w:hAnsi="Calibri"/>
+                <w:b/>
+                <w:color w:val="auto"/>
+              </w:rPr>
+              <w:t>Source</w:t>
+            </w:r>
+            <w:r>
+              <w:rPr>
+                <w:rFonts w:ascii="Calibri" w:hAnsi="Calibri"/>
+                <w:b/>
+                <w:color w:val="0080FF"/>
+              </w:rPr>
+              <w:t xml:space="preserve"> </w:t>
+            </w:r>
+            <w:r>
+              <w:rPr>
+                <w:rFonts w:ascii="Calibri" w:hAnsi="Calibri"/>
+                <w:b/>
+                <w:color w:val="auto"/>
+              </w:rPr>
+              <w:t>Control</w:t>
+            </w:r>
+          </w:p>
+          <w:p>
+            <w:pPr>
+              <w:pStyle w:val="BlockText"/>
+              <w:tabs>
+                <w:tab w:val="left" w:pos="0"/>
+              </w:tabs>
+              <w:spacing w:line="240" w:lineRule="auto"/>
+              <w:rPr>
+                <w:rFonts w:ascii="Calibri" w:hAnsi="Calibri"/>
+                <w:color w:val="6E6E6E" w:themeColor="accent1" w:themeShade="80"/>
+                <w:sz w:val="16"/>
+              </w:rPr>
+            </w:pPr>
+            <w:proofErr w:type="spellStart"/>
+            <w:r>
+              <w:rPr>
+                <w:rFonts w:ascii="Calibri" w:hAnsi="Calibri"/>
+                <w:color w:val="6E6E6E" w:themeColor="accent1" w:themeShade="80"/>
+                <w:sz w:val="16"/>
+              </w:rPr>
+              <w:t>Git</w:t>
+            </w:r>
+            <w:proofErr w:type="spellEnd"/>
+            <w:r>
+              <w:rPr>
+                <w:rFonts w:ascii="Calibri" w:hAnsi="Calibri"/>
+                <w:color w:val="6E6E6E" w:themeColor="accent1" w:themeShade="80"/>
+                <w:sz w:val="16"/>
+              </w:rPr>
+              <w:t xml:space="preserve">, </w:t>
+            </w:r>
+            <w:proofErr w:type="spellStart"/>
+            <w:r>
+              <w:rPr>
+                <w:rFonts w:ascii="Calibri" w:hAnsi="Calibri"/>
+                <w:color w:val="6E6E6E" w:themeColor="accent1" w:themeShade="80"/>
+                <w:sz w:val="16"/>
+              </w:rPr>
+              <w:t>Gitflow</w:t>
+            </w:r>
+            <w:proofErr w:type="spellEnd"/>
+            <w:r>
+              <w:rPr>
+                <w:rFonts w:ascii="Calibri" w:hAnsi="Calibri"/>
+                <w:color w:val="6E6E6E" w:themeColor="accent1" w:themeShade="80"/>
+                <w:sz w:val="16"/>
+              </w:rPr>
+              <w:t xml:space="preserve">, SVN, </w:t>
+            </w:r>
+            <w:proofErr w:type="spellStart"/>
+            <w:r>
+              <w:rPr>
+                <w:rFonts w:ascii="Calibri" w:hAnsi="Calibri"/>
+                <w:color w:val="6E6E6E" w:themeColor="accent1" w:themeShade="80"/>
+                <w:sz w:val="16"/>
+              </w:rPr>
+              <w:t>ClearCase</w:t>
+            </w:r>
+            <w:proofErr w:type="spellEnd"/>
+          </w:p>
+          <w:p>
+            <w:pPr>
+              <w:pStyle w:val="BlockText"/>
+              <w:tabs>
+                <w:tab w:val="left" w:pos="0"/>
+              </w:tabs>
+              <w:spacing w:line="240" w:lineRule="auto"/>
+              <w:rPr>
+                <w:rFonts w:ascii="Calibri" w:hAnsi="Calibri"/>
+                <w:b/>
+                <w:color w:val="auto"/>
+              </w:rPr>
+            </w:pPr>
+            <w:r>
+              <w:rPr>
+                <w:rFonts w:ascii="Calibri" w:hAnsi="Calibri"/>
+                <w:b/>
+                <w:color w:val="auto"/>
+              </w:rPr>
+              <w:t>Frameworks</w:t>
+            </w:r>
+          </w:p>
+          <w:p>
+            <w:pPr>
+              <w:pStyle w:val="BlockText"/>
+              <w:tabs>
+                <w:tab w:val="left" w:pos="0"/>
+              </w:tabs>
+              <w:spacing w:line="240" w:lineRule="auto"/>
+              <w:rPr>
+                <w:rFonts w:ascii="Calibri" w:hAnsi="Calibri"/>
+                <w:color w:val="6E6E6E" w:themeColor="accent1" w:themeShade="80"/>
+                <w:sz w:val="16"/>
+              </w:rPr>
+            </w:pPr>
+            <w:r>
+              <w:rPr>
+                <w:rFonts w:ascii="Calibri" w:hAnsi="Calibri"/>
+                <w:color w:val="6E6E6E" w:themeColor="accent1" w:themeShade="80"/>
+                <w:sz w:val="16"/>
+              </w:rPr>
+              <w:t xml:space="preserve">Agile, TDD, Grails, Spring MVC, Spring Boot, REST/SOAP, SOAO, </w:t>
+            </w:r>
+            <w:proofErr w:type="spellStart"/>
+            <w:r>
+              <w:rPr>
+                <w:rFonts w:ascii="Calibri" w:hAnsi="Calibri"/>
+                <w:color w:val="6E6E6E" w:themeColor="accent1" w:themeShade="80"/>
+                <w:sz w:val="16"/>
+              </w:rPr>
+              <w:t>SAFe</w:t>
+            </w:r>
+            <w:proofErr w:type="spellEnd"/>
+            <w:r>
+              <w:rPr>
+                <w:rFonts w:ascii="Calibri" w:hAnsi="Calibri"/>
+                <w:color w:val="6E6E6E" w:themeColor="accent1" w:themeShade="80"/>
+                <w:sz w:val="16"/>
+              </w:rPr>
+              <w:t>, Hibernate, Struts, Mean.IO</w:t>
+            </w:r>
+          </w:p>
           <w:p>
             <w:pPr>
               <w:pStyle w:val="BlockText"/>
@@ -1049,127 +1329,25 @@
               <w:rPr>
                 <w:rFonts w:ascii="Calibri" w:hAnsi="Calibri"/>
                 <w:b/>
-                <w:color w:val="404040" w:themeColor="text1" w:themeTint="BF"/>
-              </w:rPr>
-              <w:t>Languages</w:t>
-            </w:r>
-          </w:p>
-          <w:p>
-            <w:pPr>
-              <w:pStyle w:val="BlockText"/>
-              <w:tabs>
-                <w:tab w:val="left" w:pos="0"/>
-              </w:tabs>
-              <w:spacing w:line="240" w:lineRule="auto"/>
-              <w:rPr>
-                <w:rFonts w:ascii="Calibri" w:hAnsi="Calibri"/>
-                <w:color w:val="6E6E6E" w:themeColor="accent1" w:themeShade="80"/>
-                <w:sz w:val="16"/>
-              </w:rPr>
-            </w:pPr>
-            <w:r>
-              <w:rPr>
-                <w:rFonts w:ascii="Calibri" w:hAnsi="Calibri"/>
-                <w:color w:val="6E6E6E" w:themeColor="accent1" w:themeShade="80"/>
-                <w:sz w:val="16"/>
-              </w:rPr>
-              <w:t>Java/J2EE</w:t>
-            </w:r>
-            <w:r>
-              <w:rPr>
-                <w:rFonts w:ascii="Calibri" w:hAnsi="Calibri"/>
-                <w:color w:val="6E6E6E" w:themeColor="accent1" w:themeShade="80"/>
-                <w:sz w:val="16"/>
-              </w:rPr>
-              <w:t xml:space="preserve">, </w:t>
-            </w:r>
-            <w:r>
-              <w:rPr>
-                <w:rFonts w:ascii="Calibri" w:hAnsi="Calibri"/>
-                <w:color w:val="6E6E6E" w:themeColor="accent1" w:themeShade="80"/>
-                <w:sz w:val="16"/>
-              </w:rPr>
-              <w:t>Groovy</w:t>
-            </w:r>
-            <w:r>
-              <w:rPr>
-                <w:rFonts w:ascii="Calibri" w:hAnsi="Calibri"/>
-                <w:color w:val="6E6E6E" w:themeColor="accent1" w:themeShade="80"/>
-                <w:sz w:val="16"/>
-              </w:rPr>
-              <w:t xml:space="preserve">, </w:t>
-            </w:r>
-            <w:r>
-              <w:rPr>
-                <w:rFonts w:ascii="Calibri" w:hAnsi="Calibri"/>
-                <w:color w:val="6E6E6E" w:themeColor="accent1" w:themeShade="80"/>
-                <w:sz w:val="16"/>
-              </w:rPr>
-              <w:t>JavaScript ES5/ES6</w:t>
-            </w:r>
-            <w:r>
-              <w:rPr>
-                <w:rFonts w:ascii="Calibri" w:hAnsi="Calibri"/>
-                <w:color w:val="6E6E6E" w:themeColor="accent1" w:themeShade="80"/>
-                <w:sz w:val="16"/>
-              </w:rPr>
-              <w:t xml:space="preserve">, </w:t>
-            </w:r>
-            <w:proofErr w:type="spellStart"/>
-            <w:r>
-              <w:rPr>
-                <w:rFonts w:ascii="Calibri" w:hAnsi="Calibri"/>
-                <w:color w:val="6E6E6E" w:themeColor="accent1" w:themeShade="80"/>
-                <w:sz w:val="16"/>
-              </w:rPr>
-              <w:t>TypeScript</w:t>
-            </w:r>
-            <w:proofErr w:type="spellEnd"/>
-            <w:r>
-              <w:rPr>
-                <w:rFonts w:ascii="Calibri" w:hAnsi="Calibri"/>
-                <w:color w:val="6E6E6E" w:themeColor="accent1" w:themeShade="80"/>
-                <w:sz w:val="16"/>
-              </w:rPr>
-              <w:t xml:space="preserve">, </w:t>
-            </w:r>
-            <w:r>
-              <w:rPr>
-                <w:rFonts w:ascii="Calibri" w:hAnsi="Calibri"/>
-                <w:color w:val="6E6E6E" w:themeColor="accent1" w:themeShade="80"/>
-                <w:sz w:val="16"/>
-              </w:rPr>
-              <w:t>Shell Scripting</w:t>
-            </w:r>
-            <w:r>
-              <w:rPr>
-                <w:rFonts w:ascii="Calibri" w:hAnsi="Calibri"/>
-                <w:color w:val="6E6E6E" w:themeColor="accent1" w:themeShade="80"/>
-                <w:sz w:val="16"/>
-              </w:rPr>
-              <w:t>, YML, XML</w:t>
-            </w:r>
-          </w:p>
-          <w:p>
-            <w:pPr>
-              <w:pStyle w:val="BlockText"/>
-              <w:tabs>
-                <w:tab w:val="left" w:pos="0"/>
-              </w:tabs>
-              <w:spacing w:line="240" w:lineRule="auto"/>
+                <w:color w:val="auto"/>
+              </w:rPr>
+              <w:t>Front</w:t>
+            </w:r>
+            <w:r>
               <w:rPr>
                 <w:rFonts w:ascii="Calibri" w:hAnsi="Calibri"/>
                 <w:b/>
                 <w:color w:val="404040" w:themeColor="text1" w:themeTint="BF"/>
               </w:rPr>
-            </w:pPr>
+              <w:t xml:space="preserve"> </w:t>
+            </w:r>
             <w:r>
               <w:rPr>
                 <w:rFonts w:ascii="Calibri" w:hAnsi="Calibri"/>
                 <w:b/>
-                <w:color w:val="404040" w:themeColor="text1" w:themeTint="BF"/>
-              </w:rPr>
-              <w:t>Source Control</w:t>
+                <w:color w:val="auto"/>
+              </w:rPr>
+              <w:t>End</w:t>
             </w:r>
           </w:p>
           <w:p>
@@ -1185,6 +1363,14 @@
                 <w:sz w:val="16"/>
               </w:rPr>
             </w:pPr>
+            <w:r>
+              <w:rPr>
+                <w:rFonts w:ascii="Calibri" w:hAnsi="Calibri"/>
+                <w:color w:val="6E6E6E" w:themeColor="accent1" w:themeShade="80"/>
+                <w:sz w:val="16"/>
+              </w:rPr>
+              <w:t xml:space="preserve">Angular, </w:t>
+            </w:r>
             <w:proofErr w:type="spellStart"/>
             <w:r>
               <w:rPr>
@@ -1192,7 +1378,7 @@
                 <w:color w:val="6E6E6E" w:themeColor="accent1" w:themeShade="80"/>
                 <w:sz w:val="16"/>
               </w:rPr>
-              <w:t>Git</w:t>
+              <w:t>Jquery</w:t>
             </w:r>
             <w:proofErr w:type="spellEnd"/>
             <w:r>
@@ -1201,7 +1387,75 @@
                 <w:color w:val="6E6E6E" w:themeColor="accent1" w:themeShade="80"/>
                 <w:sz w:val="16"/>
               </w:rPr>
-              <w:t xml:space="preserve">, </w:t>
+              <w:t>, AJAX, Bootstrap, NPM, Bower, Gulp, JSON, CSS3, SCSS</w:t>
+            </w:r>
+            <w:r>
+              <w:rPr>
+                <w:rFonts w:ascii="Calibri" w:hAnsi="Calibri"/>
+                <w:color w:val="6E6E6E" w:themeColor="accent1" w:themeShade="80"/>
+                <w:sz w:val="16"/>
+              </w:rPr>
+              <w:t>, HMTL5</w:t>
+            </w:r>
+            <w:r>
+              <w:rPr>
+                <w:rFonts w:ascii="Calibri" w:hAnsi="Calibri"/>
+                <w:color w:val="6E6E6E" w:themeColor="accent1" w:themeShade="80"/>
+                <w:sz w:val="16"/>
+              </w:rPr>
+              <w:t>, Markdown</w:t>
+            </w:r>
+          </w:p>
+          <w:p>
+            <w:pPr>
+              <w:pStyle w:val="BlockText"/>
+              <w:tabs>
+                <w:tab w:val="left" w:pos="0"/>
+              </w:tabs>
+              <w:spacing w:line="240" w:lineRule="auto"/>
+              <w:rPr>
+                <w:rFonts w:ascii="Calibri" w:hAnsi="Calibri"/>
+                <w:b/>
+                <w:color w:val="auto"/>
+              </w:rPr>
+            </w:pPr>
+            <w:r>
+              <w:rPr>
+                <w:rFonts w:ascii="Calibri" w:hAnsi="Calibri"/>
+                <w:b/>
+                <w:color w:val="auto"/>
+              </w:rPr>
+              <w:t>Databas</w:t>
+            </w:r>
+            <w:r>
+              <w:rPr>
+                <w:rFonts w:ascii="Calibri" w:hAnsi="Calibri"/>
+                <w:b/>
+                <w:color w:val="auto"/>
+              </w:rPr>
+              <w:t>es</w:t>
+            </w:r>
+          </w:p>
+          <w:p>
+            <w:pPr>
+              <w:pStyle w:val="BlockText"/>
+              <w:tabs>
+                <w:tab w:val="left" w:pos="0"/>
+              </w:tabs>
+              <w:spacing w:line="240" w:lineRule="auto"/>
+              <w:rPr>
+                <w:rFonts w:ascii="Calibri" w:hAnsi="Calibri"/>
+                <w:color w:val="6E6E6E" w:themeColor="accent1" w:themeShade="80"/>
+                <w:sz w:val="16"/>
+              </w:rPr>
+            </w:pPr>
+            <w:r>
+              <w:rPr>
+                <w:rFonts w:ascii="Calibri" w:hAnsi="Calibri"/>
+                <w:color w:val="6E6E6E" w:themeColor="accent1" w:themeShade="80"/>
+                <w:sz w:val="16"/>
+              </w:rPr>
+              <w:t xml:space="preserve">Oracle 11g, </w:t>
             </w:r>
             <w:proofErr w:type="spellStart"/>
             <w:r>
@@ -1210,7 +1464,7 @@
                 <w:color w:val="6E6E6E" w:themeColor="accent1" w:themeShade="80"/>
                 <w:sz w:val="16"/>
               </w:rPr>
-              <w:t>Gitflow</w:t>
+              <w:t>MongoDB</w:t>
             </w:r>
             <w:proofErr w:type="spellEnd"/>
             <w:r>
@@ -1219,7 +1473,7 @@
                 <w:color w:val="6E6E6E" w:themeColor="accent1" w:themeShade="80"/>
                 <w:sz w:val="16"/>
               </w:rPr>
-              <w:t xml:space="preserve">, SVN, </w:t>
+              <w:t xml:space="preserve">, SQL Server, Oracle SQL Developer, PL/SQL, JDBC, </w:t>
             </w:r>
             <w:proofErr w:type="spellStart"/>
             <w:r>
@@ -1228,9 +1482,239 @@
                 <w:color w:val="6E6E6E" w:themeColor="accent1" w:themeShade="80"/>
                 <w:sz w:val="16"/>
               </w:rPr>
-              <w:t>ClearCase</w:t>
+              <w:t>MyBatis</w:t>
             </w:r>
             <w:proofErr w:type="spellEnd"/>
+            <w:r>
+              <w:rPr>
+                <w:rFonts w:ascii="Calibri" w:hAnsi="Calibri"/>
+                <w:color w:val="6E6E6E" w:themeColor="accent1" w:themeShade="80"/>
+                <w:sz w:val="16"/>
+              </w:rPr>
+              <w:t>, GORM</w:t>
+            </w:r>
+          </w:p>
+          <w:p>
+            <w:pPr>
+              <w:pStyle w:val="BlockText"/>
+              <w:tabs>
+                <w:tab w:val="left" w:pos="0"/>
+              </w:tabs>
+              <w:spacing w:line="240" w:lineRule="auto"/>
+              <w:rPr>
+                <w:rFonts w:ascii="Calibri" w:hAnsi="Calibri"/>
+                <w:b/>
+                <w:color w:val="auto"/>
+              </w:rPr>
+            </w:pPr>
+            <w:r>
+              <w:rPr>
+                <w:rFonts w:ascii="Calibri" w:hAnsi="Calibri"/>
+                <w:b/>
+                <w:color w:val="auto"/>
+              </w:rPr>
+              <w:t>Servers</w:t>
+            </w:r>
+          </w:p>
+          <w:p>
+            <w:pPr>
+              <w:pStyle w:val="BlockText"/>
+              <w:tabs>
+                <w:tab w:val="left" w:pos="0"/>
+              </w:tabs>
+              <w:spacing w:line="240" w:lineRule="auto"/>
+              <w:rPr>
+                <w:rFonts w:ascii="Calibri" w:hAnsi="Calibri"/>
+                <w:color w:val="6E6E6E" w:themeColor="accent1" w:themeShade="80"/>
+                <w:sz w:val="16"/>
+              </w:rPr>
+            </w:pPr>
+            <w:r>
+              <w:rPr>
+                <w:rFonts w:ascii="Calibri" w:hAnsi="Calibri"/>
+                <w:color w:val="6E6E6E" w:themeColor="accent1" w:themeShade="80"/>
+                <w:sz w:val="16"/>
+              </w:rPr>
+              <w:t xml:space="preserve">Tomcat, Express, </w:t>
+            </w:r>
+            <w:proofErr w:type="spellStart"/>
+            <w:r>
+              <w:rPr>
+                <w:rFonts w:ascii="Calibri" w:hAnsi="Calibri"/>
+                <w:color w:val="6E6E6E" w:themeColor="accent1" w:themeShade="80"/>
+                <w:sz w:val="16"/>
+              </w:rPr>
+              <w:t>Heroku</w:t>
+            </w:r>
+            <w:proofErr w:type="spellEnd"/>
+          </w:p>
+          <w:p>
+            <w:pPr>
+              <w:pStyle w:val="BlockText"/>
+              <w:tabs>
+                <w:tab w:val="left" w:pos="0"/>
+              </w:tabs>
+              <w:spacing w:line="240" w:lineRule="auto"/>
+              <w:rPr>
+                <w:rFonts w:ascii="Calibri" w:hAnsi="Calibri"/>
+                <w:b/>
+                <w:color w:val="auto"/>
+              </w:rPr>
+            </w:pPr>
+            <w:r>
+              <w:rPr>
+                <w:rFonts w:ascii="Calibri" w:hAnsi="Calibri"/>
+                <w:b/>
+                <w:color w:val="auto"/>
+              </w:rPr>
+              <w:t>Testing</w:t>
+            </w:r>
+          </w:p>
+          <w:p>
+            <w:pPr>
+              <w:pStyle w:val="BlockText"/>
+              <w:tabs>
+                <w:tab w:val="left" w:pos="0"/>
+              </w:tabs>
+              <w:spacing w:line="240" w:lineRule="auto"/>
+              <w:rPr>
+                <w:rFonts w:ascii="Calibri" w:hAnsi="Calibri"/>
+                <w:color w:val="6E6E6E" w:themeColor="accent1" w:themeShade="80"/>
+                <w:sz w:val="16"/>
+              </w:rPr>
+            </w:pPr>
+            <w:proofErr w:type="spellStart"/>
+            <w:r>
+              <w:rPr>
+                <w:rFonts w:ascii="Calibri" w:hAnsi="Calibri"/>
+                <w:color w:val="6E6E6E" w:themeColor="accent1" w:themeShade="80"/>
+                <w:sz w:val="16"/>
+              </w:rPr>
+              <w:t>JUnit</w:t>
+            </w:r>
+            <w:proofErr w:type="spellEnd"/>
+            <w:r>
+              <w:rPr>
+                <w:rFonts w:ascii="Calibri" w:hAnsi="Calibri"/>
+                <w:color w:val="6E6E6E" w:themeColor="accent1" w:themeShade="80"/>
+                <w:sz w:val="16"/>
+              </w:rPr>
+              <w:t>,</w:t>
+            </w:r>
+            <w:r>
+              <w:rPr>
+                <w:rFonts w:ascii="Calibri" w:hAnsi="Calibri"/>
+                <w:color w:val="6E6E6E" w:themeColor="accent1" w:themeShade="80"/>
+                <w:sz w:val="16"/>
+              </w:rPr>
+              <w:t xml:space="preserve"> </w:t>
+            </w:r>
+            <w:proofErr w:type="spellStart"/>
+            <w:r>
+              <w:rPr>
+                <w:rFonts w:ascii="Calibri" w:hAnsi="Calibri"/>
+                <w:color w:val="6E6E6E" w:themeColor="accent1" w:themeShade="80"/>
+                <w:sz w:val="16"/>
+              </w:rPr>
+              <w:t>HermesJMS</w:t>
+            </w:r>
+            <w:proofErr w:type="spellEnd"/>
+            <w:r>
+              <w:rPr>
+                <w:rFonts w:ascii="Calibri" w:hAnsi="Calibri"/>
+                <w:color w:val="6E6E6E" w:themeColor="accent1" w:themeShade="80"/>
+                <w:sz w:val="16"/>
+              </w:rPr>
+              <w:t>,</w:t>
+            </w:r>
+            <w:r>
+              <w:rPr>
+                <w:rFonts w:ascii="Calibri" w:hAnsi="Calibri"/>
+                <w:color w:val="6E6E6E" w:themeColor="accent1" w:themeShade="80"/>
+                <w:sz w:val="16"/>
+              </w:rPr>
+              <w:t xml:space="preserve"> </w:t>
+            </w:r>
+            <w:r>
+              <w:rPr>
+                <w:rFonts w:ascii="Calibri" w:hAnsi="Calibri"/>
+                <w:color w:val="6E6E6E" w:themeColor="accent1" w:themeShade="80"/>
+                <w:sz w:val="16"/>
+              </w:rPr>
+              <w:t>Selenium,</w:t>
+            </w:r>
+            <w:r>
+              <w:rPr>
+                <w:rFonts w:ascii="Calibri" w:hAnsi="Calibri"/>
+                <w:color w:val="6E6E6E" w:themeColor="accent1" w:themeShade="80"/>
+                <w:sz w:val="16"/>
+              </w:rPr>
+              <w:t xml:space="preserve"> </w:t>
+            </w:r>
+            <w:r>
+              <w:rPr>
+                <w:rFonts w:ascii="Calibri" w:hAnsi="Calibri"/>
+                <w:color w:val="6E6E6E" w:themeColor="accent1" w:themeShade="80"/>
+                <w:sz w:val="16"/>
+              </w:rPr>
+              <w:t>Firebug</w:t>
+            </w:r>
+            <w:r>
+              <w:rPr>
+                <w:rFonts w:ascii="Calibri" w:hAnsi="Calibri"/>
+                <w:color w:val="6E6E6E" w:themeColor="accent1" w:themeShade="80"/>
+                <w:sz w:val="16"/>
+              </w:rPr>
+              <w:t>,</w:t>
+            </w:r>
+            <w:r>
+              <w:rPr>
+                <w:rFonts w:ascii="Calibri" w:hAnsi="Calibri"/>
+                <w:color w:val="6E6E6E" w:themeColor="accent1" w:themeShade="80"/>
+                <w:sz w:val="16"/>
+              </w:rPr>
+              <w:t xml:space="preserve"> </w:t>
+            </w:r>
+            <w:r>
+              <w:rPr>
+                <w:rFonts w:ascii="Calibri" w:hAnsi="Calibri"/>
+                <w:color w:val="6E6E6E" w:themeColor="accent1" w:themeShade="80"/>
+                <w:sz w:val="16"/>
+              </w:rPr>
+              <w:t>Karma,</w:t>
+            </w:r>
+            <w:r>
+              <w:rPr>
+                <w:rFonts w:ascii="Calibri" w:hAnsi="Calibri"/>
+                <w:color w:val="6E6E6E" w:themeColor="accent1" w:themeShade="80"/>
+                <w:sz w:val="16"/>
+              </w:rPr>
+              <w:t xml:space="preserve"> </w:t>
+            </w:r>
+            <w:r>
+              <w:rPr>
+                <w:rFonts w:ascii="Calibri" w:hAnsi="Calibri"/>
+                <w:color w:val="6E6E6E" w:themeColor="accent1" w:themeShade="80"/>
+                <w:sz w:val="16"/>
+              </w:rPr>
+              <w:t>Jasmine,</w:t>
+            </w:r>
+            <w:r>
+              <w:rPr>
+                <w:rFonts w:ascii="Calibri" w:hAnsi="Calibri"/>
+                <w:color w:val="6E6E6E" w:themeColor="accent1" w:themeShade="80"/>
+                <w:sz w:val="16"/>
+              </w:rPr>
+              <w:t xml:space="preserve"> </w:t>
+            </w:r>
+            <w:r>
+              <w:rPr>
+                <w:rFonts w:ascii="Calibri" w:hAnsi="Calibri"/>
+                <w:color w:val="6E6E6E" w:themeColor="accent1" w:themeShade="80"/>
+                <w:sz w:val="16"/>
+              </w:rPr>
+              <w:t>Protractor</w:t>
+            </w:r>
           </w:p>
           <w:p>
             <w:pPr>
@@ -1249,459 +1733,25 @@
               <w:rPr>
                 <w:rFonts w:ascii="Calibri" w:hAnsi="Calibri"/>
                 <w:b/>
-                <w:color w:val="595959" w:themeColor="text2" w:themeTint="A6"/>
-              </w:rPr>
-              <w:t>Frameworks</w:t>
-            </w:r>
-          </w:p>
-          <w:p>
-            <w:pPr>
-              <w:pStyle w:val="BlockText"/>
-              <w:tabs>
-                <w:tab w:val="left" w:pos="0"/>
-              </w:tabs>
-              <w:spacing w:line="240" w:lineRule="auto"/>
-              <w:rPr>
-                <w:rFonts w:ascii="Calibri" w:hAnsi="Calibri"/>
-                <w:color w:val="6E6E6E" w:themeColor="accent1" w:themeShade="80"/>
-                <w:sz w:val="16"/>
-              </w:rPr>
-            </w:pPr>
-            <w:r>
-              <w:rPr>
-                <w:rFonts w:ascii="Calibri" w:hAnsi="Calibri"/>
-                <w:color w:val="6E6E6E" w:themeColor="accent1" w:themeShade="80"/>
-                <w:sz w:val="16"/>
-              </w:rPr>
-              <w:t xml:space="preserve">Agile, TDD, Grails, Spring MVC, Spring Boot, REST/SOAP, SOAO, </w:t>
-            </w:r>
-            <w:proofErr w:type="spellStart"/>
-            <w:r>
-              <w:rPr>
-                <w:rFonts w:ascii="Calibri" w:hAnsi="Calibri"/>
-                <w:color w:val="6E6E6E" w:themeColor="accent1" w:themeShade="80"/>
-                <w:sz w:val="16"/>
-              </w:rPr>
-              <w:t>SAFe</w:t>
-            </w:r>
-            <w:proofErr w:type="spellEnd"/>
-            <w:r>
-              <w:rPr>
-                <w:rFonts w:ascii="Calibri" w:hAnsi="Calibri"/>
-                <w:color w:val="6E6E6E" w:themeColor="accent1" w:themeShade="80"/>
-                <w:sz w:val="16"/>
-              </w:rPr>
-              <w:t>, Hibernate, Struts, Mean.IO</w:t>
-            </w:r>
-          </w:p>
-          <w:p>
-            <w:pPr>
-              <w:pStyle w:val="BlockText"/>
-              <w:tabs>
-                <w:tab w:val="left" w:pos="0"/>
-              </w:tabs>
-              <w:spacing w:line="240" w:lineRule="auto"/>
-              <w:rPr>
-                <w:rFonts w:ascii="Calibri" w:hAnsi="Calibri"/>
-                <w:b/>
-                <w:color w:val="404040" w:themeColor="text1" w:themeTint="BF"/>
-              </w:rPr>
-            </w:pPr>
-            <w:r>
-              <w:rPr>
-                <w:rFonts w:ascii="Calibri" w:hAnsi="Calibri"/>
-                <w:b/>
-                <w:color w:val="404040" w:themeColor="text1" w:themeTint="BF"/>
-              </w:rPr>
-              <w:t>Front End</w:t>
-            </w:r>
-          </w:p>
-          <w:p>
-            <w:pPr>
-              <w:pStyle w:val="BlockText"/>
-              <w:tabs>
-                <w:tab w:val="left" w:pos="0"/>
-              </w:tabs>
-              <w:spacing w:line="240" w:lineRule="auto"/>
-              <w:rPr>
-                <w:rFonts w:ascii="Calibri" w:hAnsi="Calibri"/>
-                <w:color w:val="6E6E6E" w:themeColor="accent1" w:themeShade="80"/>
-                <w:sz w:val="16"/>
-              </w:rPr>
-            </w:pPr>
-            <w:r>
-              <w:rPr>
-                <w:rFonts w:ascii="Calibri" w:hAnsi="Calibri"/>
-                <w:color w:val="6E6E6E" w:themeColor="accent1" w:themeShade="80"/>
-                <w:sz w:val="16"/>
-              </w:rPr>
-              <w:t xml:space="preserve">Angular, </w:t>
-            </w:r>
-            <w:proofErr w:type="spellStart"/>
-            <w:r>
-              <w:rPr>
-                <w:rFonts w:ascii="Calibri" w:hAnsi="Calibri"/>
-                <w:color w:val="6E6E6E" w:themeColor="accent1" w:themeShade="80"/>
-                <w:sz w:val="16"/>
-              </w:rPr>
-              <w:t>Jquery</w:t>
-            </w:r>
-            <w:proofErr w:type="spellEnd"/>
-            <w:r>
-              <w:rPr>
-                <w:rFonts w:ascii="Calibri" w:hAnsi="Calibri"/>
-                <w:color w:val="6E6E6E" w:themeColor="accent1" w:themeShade="80"/>
-                <w:sz w:val="16"/>
-              </w:rPr>
-              <w:t>, AJAX, Bootstrap, NPM, Bower, Gulp, JSON, CSS3, SCSS</w:t>
-            </w:r>
-            <w:r>
-              <w:rPr>
-                <w:rFonts w:ascii="Calibri" w:hAnsi="Calibri"/>
-                <w:color w:val="6E6E6E" w:themeColor="accent1" w:themeShade="80"/>
-                <w:sz w:val="16"/>
-              </w:rPr>
-              <w:t>, HMTL5</w:t>
-            </w:r>
-            <w:r>
-              <w:rPr>
-                <w:rFonts w:ascii="Calibri" w:hAnsi="Calibri"/>
-                <w:color w:val="6E6E6E" w:themeColor="accent1" w:themeShade="80"/>
-                <w:sz w:val="16"/>
-              </w:rPr>
-              <w:t>, Markdown</w:t>
-            </w:r>
-          </w:p>
-          <w:p>
-            <w:pPr>
-              <w:pStyle w:val="BlockText"/>
-              <w:tabs>
-                <w:tab w:val="left" w:pos="0"/>
-              </w:tabs>
-              <w:spacing w:line="240" w:lineRule="auto"/>
-              <w:rPr>
-                <w:rFonts w:ascii="Calibri" w:hAnsi="Calibri"/>
-                <w:b/>
-                <w:color w:val="404040" w:themeColor="text1" w:themeTint="BF"/>
-              </w:rPr>
-            </w:pPr>
-            <w:r>
-              <w:rPr>
-                <w:rFonts w:ascii="Calibri" w:hAnsi="Calibri"/>
-                <w:b/>
-                <w:color w:val="404040" w:themeColor="text1" w:themeTint="BF"/>
-              </w:rPr>
-              <w:t>Databas</w:t>
-            </w:r>
-            <w:r>
-              <w:rPr>
-                <w:rFonts w:ascii="Calibri" w:hAnsi="Calibri"/>
-                <w:b/>
-                <w:color w:val="404040" w:themeColor="text1" w:themeTint="BF"/>
-              </w:rPr>
-              <w:t>es</w:t>
-            </w:r>
-          </w:p>
-          <w:p>
-            <w:pPr>
-              <w:pStyle w:val="BlockText"/>
-              <w:tabs>
-                <w:tab w:val="left" w:pos="0"/>
-              </w:tabs>
-              <w:spacing w:line="240" w:lineRule="auto"/>
-              <w:rPr>
-                <w:rFonts w:ascii="Calibri" w:hAnsi="Calibri"/>
-                <w:color w:val="6E6E6E" w:themeColor="accent1" w:themeShade="80"/>
-                <w:sz w:val="16"/>
-              </w:rPr>
-            </w:pPr>
-            <w:r>
-              <w:rPr>
-                <w:rFonts w:ascii="Calibri" w:hAnsi="Calibri"/>
-                <w:color w:val="6E6E6E" w:themeColor="accent1" w:themeShade="80"/>
-                <w:sz w:val="16"/>
-              </w:rPr>
-              <w:t xml:space="preserve">Oracle 11g, </w:t>
-            </w:r>
-            <w:proofErr w:type="spellStart"/>
-            <w:r>
-              <w:rPr>
-                <w:rFonts w:ascii="Calibri" w:hAnsi="Calibri"/>
-                <w:color w:val="6E6E6E" w:themeColor="accent1" w:themeShade="80"/>
-                <w:sz w:val="16"/>
-              </w:rPr>
-              <w:t>MongoDB</w:t>
-            </w:r>
-            <w:proofErr w:type="spellEnd"/>
-            <w:r>
-              <w:rPr>
-                <w:rFonts w:ascii="Calibri" w:hAnsi="Calibri"/>
-                <w:color w:val="6E6E6E" w:themeColor="accent1" w:themeShade="80"/>
-                <w:sz w:val="16"/>
-              </w:rPr>
-              <w:t xml:space="preserve">, SQL Server, Oracle SQL Developer, PL/SQL, JDBC, </w:t>
-            </w:r>
-            <w:proofErr w:type="spellStart"/>
-            <w:r>
-              <w:rPr>
-                <w:rFonts w:ascii="Calibri" w:hAnsi="Calibri"/>
-                <w:color w:val="6E6E6E" w:themeColor="accent1" w:themeShade="80"/>
-                <w:sz w:val="16"/>
-              </w:rPr>
-              <w:t>MyBatis</w:t>
-            </w:r>
-            <w:proofErr w:type="spellEnd"/>
-            <w:r>
-              <w:rPr>
-                <w:rFonts w:ascii="Calibri" w:hAnsi="Calibri"/>
-                <w:color w:val="6E6E6E" w:themeColor="accent1" w:themeShade="80"/>
-                <w:sz w:val="16"/>
-              </w:rPr>
-              <w:t>, GORM</w:t>
-            </w:r>
-          </w:p>
-          <w:p>
-            <w:pPr>
-              <w:pStyle w:val="BlockText"/>
-              <w:tabs>
-                <w:tab w:val="left" w:pos="0"/>
-              </w:tabs>
-              <w:spacing w:line="240" w:lineRule="auto"/>
-              <w:rPr>
-                <w:rFonts w:ascii="Calibri" w:hAnsi="Calibri"/>
-                <w:b/>
-                <w:color w:val="404040" w:themeColor="text1" w:themeTint="BF"/>
-              </w:rPr>
-            </w:pPr>
-            <w:r>
-              <w:rPr>
-                <w:rFonts w:ascii="Calibri" w:hAnsi="Calibri"/>
-                <w:b/>
-                <w:color w:val="404040" w:themeColor="text1" w:themeTint="BF"/>
-              </w:rPr>
-              <w:t>Servers</w:t>
-            </w:r>
-          </w:p>
-          <w:p>
-            <w:pPr>
-              <w:pStyle w:val="BlockText"/>
-              <w:tabs>
-                <w:tab w:val="left" w:pos="0"/>
-              </w:tabs>
-              <w:spacing w:line="240" w:lineRule="auto"/>
-              <w:rPr>
-                <w:rFonts w:ascii="Calibri" w:hAnsi="Calibri"/>
-                <w:color w:val="6E6E6E" w:themeColor="accent1" w:themeShade="80"/>
-                <w:sz w:val="16"/>
-              </w:rPr>
-            </w:pPr>
-            <w:r>
-              <w:rPr>
-                <w:rFonts w:ascii="Calibri" w:hAnsi="Calibri"/>
-                <w:color w:val="6E6E6E" w:themeColor="accent1" w:themeShade="80"/>
-                <w:sz w:val="16"/>
-              </w:rPr>
-              <w:t xml:space="preserve">Tomcat, Express, </w:t>
-            </w:r>
-            <w:proofErr w:type="spellStart"/>
-            <w:r>
-              <w:rPr>
-                <w:rFonts w:ascii="Calibri" w:hAnsi="Calibri"/>
-                <w:color w:val="6E6E6E" w:themeColor="accent1" w:themeShade="80"/>
-                <w:sz w:val="16"/>
-              </w:rPr>
-              <w:t>Heroku</w:t>
-            </w:r>
-            <w:proofErr w:type="spellEnd"/>
-          </w:p>
-          <w:p>
-            <w:pPr>
-              <w:pStyle w:val="BlockText"/>
-              <w:tabs>
-                <w:tab w:val="left" w:pos="0"/>
-              </w:tabs>
-              <w:spacing w:line="240" w:lineRule="auto"/>
-              <w:rPr>
-                <w:rFonts w:ascii="Calibri" w:hAnsi="Calibri"/>
-                <w:b/>
-                <w:color w:val="404040" w:themeColor="text1" w:themeTint="BF"/>
-              </w:rPr>
-            </w:pPr>
-            <w:r>
-              <w:rPr>
-                <w:rFonts w:ascii="Calibri" w:hAnsi="Calibri"/>
-                <w:b/>
-                <w:color w:val="404040" w:themeColor="text1" w:themeTint="BF"/>
-              </w:rPr>
-              <w:t>Testing</w:t>
-            </w:r>
-          </w:p>
-          <w:p>
-            <w:pPr>
-              <w:pStyle w:val="BlockText"/>
-              <w:tabs>
-                <w:tab w:val="left" w:pos="0"/>
-              </w:tabs>
-              <w:spacing w:line="240" w:lineRule="auto"/>
-              <w:rPr>
-                <w:rFonts w:ascii="Calibri" w:hAnsi="Calibri"/>
-                <w:color w:val="6E6E6E" w:themeColor="accent1" w:themeShade="80"/>
-                <w:sz w:val="16"/>
-              </w:rPr>
-            </w:pPr>
-            <w:proofErr w:type="spellStart"/>
-            <w:r>
-              <w:rPr>
-                <w:rFonts w:ascii="Calibri" w:hAnsi="Calibri"/>
-                <w:color w:val="6E6E6E" w:themeColor="accent1" w:themeShade="80"/>
-                <w:sz w:val="16"/>
-              </w:rPr>
-              <w:t>JUnit</w:t>
-            </w:r>
-            <w:proofErr w:type="spellEnd"/>
-            <w:r>
-              <w:rPr>
-                <w:rFonts w:ascii="Calibri" w:hAnsi="Calibri"/>
-                <w:color w:val="6E6E6E" w:themeColor="accent1" w:themeShade="80"/>
-                <w:sz w:val="16"/>
-              </w:rPr>
-              <w:t>,</w:t>
-            </w:r>
-            <w:r>
-              <w:rPr>
-                <w:rFonts w:ascii="Calibri" w:hAnsi="Calibri"/>
-                <w:color w:val="6E6E6E" w:themeColor="accent1" w:themeShade="80"/>
-                <w:sz w:val="16"/>
-              </w:rPr>
-              <w:t xml:space="preserve"> </w:t>
-            </w:r>
-            <w:proofErr w:type="spellStart"/>
-            <w:r>
-              <w:rPr>
-                <w:rFonts w:ascii="Calibri" w:hAnsi="Calibri"/>
-                <w:color w:val="6E6E6E" w:themeColor="accent1" w:themeShade="80"/>
-                <w:sz w:val="16"/>
-              </w:rPr>
-              <w:t>HermesJMS</w:t>
-            </w:r>
-            <w:proofErr w:type="spellEnd"/>
-            <w:r>
-              <w:rPr>
-                <w:rFonts w:ascii="Calibri" w:hAnsi="Calibri"/>
-                <w:color w:val="6E6E6E" w:themeColor="accent1" w:themeShade="80"/>
-                <w:sz w:val="16"/>
-              </w:rPr>
-              <w:t>,</w:t>
-            </w:r>
-            <w:r>
-              <w:rPr>
-                <w:rFonts w:ascii="Calibri" w:hAnsi="Calibri"/>
-                <w:color w:val="6E6E6E" w:themeColor="accent1" w:themeShade="80"/>
-                <w:sz w:val="16"/>
-              </w:rPr>
-              <w:t xml:space="preserve"> </w:t>
-            </w:r>
-            <w:r>
-              <w:rPr>
-                <w:rFonts w:ascii="Calibri" w:hAnsi="Calibri"/>
-                <w:color w:val="6E6E6E" w:themeColor="accent1" w:themeShade="80"/>
-                <w:sz w:val="16"/>
-              </w:rPr>
-              <w:t>Selenium,</w:t>
-            </w:r>
-            <w:r>
-              <w:rPr>
-                <w:rFonts w:ascii="Calibri" w:hAnsi="Calibri"/>
-                <w:color w:val="6E6E6E" w:themeColor="accent1" w:themeShade="80"/>
-                <w:sz w:val="16"/>
-              </w:rPr>
-              <w:t xml:space="preserve"> </w:t>
-            </w:r>
-            <w:r>
-              <w:rPr>
-                <w:rFonts w:ascii="Calibri" w:hAnsi="Calibri"/>
-                <w:color w:val="6E6E6E" w:themeColor="accent1" w:themeShade="80"/>
-                <w:sz w:val="16"/>
-              </w:rPr>
-              <w:t>Firebug</w:t>
-            </w:r>
-            <w:r>
-              <w:rPr>
-                <w:rFonts w:ascii="Calibri" w:hAnsi="Calibri"/>
-                <w:color w:val="6E6E6E" w:themeColor="accent1" w:themeShade="80"/>
-                <w:sz w:val="16"/>
-              </w:rPr>
-              <w:t>,</w:t>
-            </w:r>
-            <w:r>
-              <w:rPr>
-                <w:rFonts w:ascii="Calibri" w:hAnsi="Calibri"/>
-                <w:color w:val="6E6E6E" w:themeColor="accent1" w:themeShade="80"/>
-                <w:sz w:val="16"/>
-              </w:rPr>
-              <w:t xml:space="preserve"> </w:t>
-            </w:r>
-            <w:r>
-              <w:rPr>
-                <w:rFonts w:ascii="Calibri" w:hAnsi="Calibri"/>
-                <w:color w:val="6E6E6E" w:themeColor="accent1" w:themeShade="80"/>
-                <w:sz w:val="16"/>
-              </w:rPr>
-              <w:t>Karma,</w:t>
-            </w:r>
-            <w:r>
-              <w:rPr>
-                <w:rFonts w:ascii="Calibri" w:hAnsi="Calibri"/>
-                <w:color w:val="6E6E6E" w:themeColor="accent1" w:themeShade="80"/>
-                <w:sz w:val="16"/>
-              </w:rPr>
-              <w:t xml:space="preserve"> </w:t>
-            </w:r>
-            <w:r>
-              <w:rPr>
-                <w:rFonts w:ascii="Calibri" w:hAnsi="Calibri"/>
-                <w:color w:val="6E6E6E" w:themeColor="accent1" w:themeShade="80"/>
-                <w:sz w:val="16"/>
-              </w:rPr>
-              <w:t>Jasmine,</w:t>
-            </w:r>
-            <w:r>
-              <w:rPr>
-                <w:rFonts w:ascii="Calibri" w:hAnsi="Calibri"/>
-                <w:color w:val="6E6E6E" w:themeColor="accent1" w:themeShade="80"/>
-                <w:sz w:val="16"/>
-              </w:rPr>
-              <w:t xml:space="preserve"> </w:t>
-            </w:r>
-            <w:r>
-              <w:rPr>
-                <w:rFonts w:ascii="Calibri" w:hAnsi="Calibri"/>
-                <w:color w:val="6E6E6E" w:themeColor="accent1" w:themeShade="80"/>
-                <w:sz w:val="16"/>
-              </w:rPr>
-              <w:t>Protractor</w:t>
-            </w:r>
-          </w:p>
-          <w:p>
-            <w:pPr>
-              <w:pStyle w:val="BlockText"/>
-              <w:tabs>
-                <w:tab w:val="left" w:pos="0"/>
-              </w:tabs>
-              <w:spacing w:line="240" w:lineRule="auto"/>
+                <w:color w:val="auto"/>
+              </w:rPr>
+              <w:t>Build</w:t>
+            </w:r>
+            <w:r>
               <w:rPr>
                 <w:rFonts w:ascii="Calibri" w:hAnsi="Calibri"/>
                 <w:b/>
                 <w:color w:val="595959" w:themeColor="text2" w:themeTint="A6"/>
               </w:rPr>
-            </w:pPr>
+              <w:t xml:space="preserve"> </w:t>
+            </w:r>
             <w:r>
               <w:rPr>
                 <w:rFonts w:ascii="Calibri" w:hAnsi="Calibri"/>
                 <w:b/>
-                <w:color w:val="595959" w:themeColor="text2" w:themeTint="A6"/>
-              </w:rPr>
-              <w:t>Build Automation</w:t>
+                <w:color w:val="auto"/>
+              </w:rPr>
+              <w:t>Automation</w:t>
             </w:r>
           </w:p>
           <w:p>
@@ -1827,7 +1877,7 @@
               <w:rPr>
                 <w:rFonts w:ascii="Calibri" w:hAnsi="Calibri"/>
                 <w:b/>
-                <w:color w:val="404040" w:themeColor="text1" w:themeTint="BF"/>
+                <w:color w:val="auto"/>
               </w:rPr>
               <w:t>Tools</w:t>
             </w:r>
@@ -1979,19 +2029,17 @@
               <w:spacing w:before="0" w:after="0" w:line="240" w:lineRule="auto"/>
               <w:rPr>
                 <w:rFonts w:ascii="Arial Black" w:hAnsi="Arial Black"/>
-                <w:color w:val="auto"/>
+                <w:color w:val="1B90E4"/>
                 <w:sz w:val="24"/>
               </w:rPr>
             </w:pPr>
-            <w:bookmarkStart w:id="1" w:name="_GoBack"/>
-            <w:bookmarkEnd w:id="1"/>
             <w:r>
               <w:rPr>
                 <w:rFonts w:ascii="Arial Black" w:hAnsi="Arial Black"/>
-                <w:color w:val="auto"/>
+                <w:color w:val="1B90E4"/>
                 <w:sz w:val="24"/>
               </w:rPr>
-              <w:t>CONTACT</w:t>
+              <w:t>INFORMATION</w:t>
             </w:r>
           </w:p>
           <w:tbl>
@@ -2030,25 +2078,17 @@
                     <w:ind w:left="-43"/>
                     <w:rPr>
                       <w:rFonts w:ascii="Arial Black" w:hAnsi="Arial Black"/>
-                      <w:color w:val="404040" w:themeColor="text1" w:themeTint="BF"/>
+                      <w:color w:val="auto"/>
                       <w:sz w:val="16"/>
                     </w:rPr>
                   </w:pPr>
                   <w:r>
                     <w:rPr>
                       <w:rFonts w:ascii="Arial Black" w:hAnsi="Arial Black"/>
-                      <w:color w:val="404040" w:themeColor="text1" w:themeTint="BF"/>
+                      <w:color w:val="auto"/>
                       <w:sz w:val="16"/>
                     </w:rPr>
-                    <w:t>E</w:t>
-                  </w:r>
-                  <w:r>
-                    <w:rPr>
-                      <w:rFonts w:ascii="Arial Black" w:hAnsi="Arial Black"/>
-                      <w:color w:val="404040" w:themeColor="text1" w:themeTint="BF"/>
-                      <w:sz w:val="16"/>
-                    </w:rPr>
-                    <w:t>-Mail</w:t>
+                    <w:t>E-Mail</w:t>
                   </w:r>
                 </w:p>
                 <w:p>
@@ -2060,14 +2100,14 @@
                     <w:ind w:left="-43"/>
                     <w:rPr>
                       <w:rFonts w:ascii="Arial Black" w:hAnsi="Arial Black"/>
-                      <w:color w:val="404040" w:themeColor="text1" w:themeTint="BF"/>
+                      <w:color w:val="auto"/>
                       <w:sz w:val="16"/>
                     </w:rPr>
                   </w:pPr>
                   <w:r>
                     <w:rPr>
                       <w:rFonts w:ascii="Arial Black" w:hAnsi="Arial Black"/>
-                      <w:color w:val="404040" w:themeColor="text1" w:themeTint="BF"/>
+                      <w:color w:val="auto"/>
                       <w:sz w:val="16"/>
                     </w:rPr>
                     <w:t>Phone</w:t>
@@ -2082,14 +2122,14 @@
                     <w:ind w:left="-43" w:right="-108"/>
                     <w:rPr>
                       <w:rFonts w:ascii="Arial Black" w:hAnsi="Arial Black"/>
-                      <w:color w:val="404040" w:themeColor="text1" w:themeTint="BF"/>
+                      <w:color w:val="auto"/>
                       <w:sz w:val="16"/>
                     </w:rPr>
                   </w:pPr>
                   <w:r>
                     <w:rPr>
                       <w:rFonts w:ascii="Arial Black" w:hAnsi="Arial Black"/>
-                      <w:color w:val="404040" w:themeColor="text1" w:themeTint="BF"/>
+                      <w:color w:val="auto"/>
                       <w:sz w:val="16"/>
                     </w:rPr>
                     <w:t>Website</w:t>
@@ -2104,7 +2144,7 @@
                     <w:ind w:left="-43"/>
                     <w:rPr>
                       <w:rFonts w:ascii="Calibri" w:hAnsi="Calibri"/>
-                      <w:color w:val="404040" w:themeColor="text1" w:themeTint="BF"/>
+                      <w:color w:val="auto"/>
                       <w:sz w:val="16"/>
                     </w:rPr>
                   </w:pPr>
@@ -2112,7 +2152,7 @@
                   <w:r>
                     <w:rPr>
                       <w:rFonts w:ascii="Arial Black" w:hAnsi="Arial Black"/>
-                      <w:color w:val="404040" w:themeColor="text1" w:themeTint="BF"/>
+                      <w:color w:val="auto"/>
                       <w:sz w:val="16"/>
                     </w:rPr>
                     <w:t>Github</w:t>
@@ -2233,10 +2273,26 @@
             <w:r>
               <w:rPr>
                 <w:rFonts w:ascii="Arial Black" w:hAnsi="Arial Black"/>
-                <w:color w:val="auto"/>
+                <w:color w:val="1B90E4"/>
                 <w:sz w:val="24"/>
               </w:rPr>
-              <w:t>OPEN SOURCE</w:t>
+              <w:t>OPEN</w:t>
+            </w:r>
+            <w:r>
+              <w:rPr>
+                <w:rFonts w:ascii="Arial Black" w:hAnsi="Arial Black"/>
+                <w:color w:val="auto"/>
+                <w:sz w:val="24"/>
+              </w:rPr>
+              <w:t xml:space="preserve"> </w:t>
+            </w:r>
+            <w:r>
+              <w:rPr>
+                <w:rFonts w:ascii="Arial Black" w:hAnsi="Arial Black"/>
+                <w:color w:val="1B90E4"/>
+                <w:sz w:val="24"/>
+              </w:rPr>
+              <w:t>SOURCE</w:t>
             </w:r>
           </w:p>
           <w:p>
@@ -2248,21 +2304,21 @@
               <w:spacing w:line="240" w:lineRule="auto"/>
               <w:rPr>
                 <w:rFonts w:ascii="Calibri" w:hAnsi="Calibri"/>
-                <w:color w:val="404040" w:themeColor="text1" w:themeTint="BF"/>
+                <w:color w:val="auto"/>
                 <w:sz w:val="16"/>
               </w:rPr>
             </w:pPr>
             <w:r>
               <w:rPr>
                 <w:rFonts w:ascii="Arial Black" w:hAnsi="Arial Black"/>
-                <w:color w:val="404040" w:themeColor="text1" w:themeTint="BF"/>
+                <w:color w:val="auto"/>
               </w:rPr>
               <w:t>Photo Tiles</w:t>
             </w:r>
             <w:r>
               <w:rPr>
                 <w:rFonts w:ascii="Calibri" w:hAnsi="Calibri"/>
-                <w:color w:val="404040" w:themeColor="text1" w:themeTint="BF"/>
+                <w:color w:val="auto"/>
                 <w:sz w:val="16"/>
               </w:rPr>
               <w:t xml:space="preserve"> </w:t>
@@ -2357,14 +2413,14 @@
               <w:spacing w:line="240" w:lineRule="auto"/>
               <w:rPr>
                 <w:rFonts w:ascii="Calibri" w:hAnsi="Calibri"/>
-                <w:color w:val="404040" w:themeColor="text1" w:themeTint="BF"/>
+                <w:color w:val="auto"/>
                 <w:sz w:val="16"/>
               </w:rPr>
             </w:pPr>
             <w:r>
               <w:rPr>
                 <w:rFonts w:ascii="Arial Black" w:hAnsi="Arial Black"/>
-                <w:color w:val="404040" w:themeColor="text1" w:themeTint="BF"/>
+                <w:color w:val="auto"/>
               </w:rPr>
               <w:t>Car Dashboard</w:t>
             </w:r>
@@ -2432,14 +2488,14 @@
               <w:spacing w:line="240" w:lineRule="auto"/>
               <w:rPr>
                 <w:rFonts w:ascii="Calibri" w:hAnsi="Calibri"/>
-                <w:color w:val="404040" w:themeColor="text1" w:themeTint="BF"/>
+                <w:color w:val="auto"/>
                 <w:sz w:val="16"/>
               </w:rPr>
             </w:pPr>
             <w:r>
               <w:rPr>
                 <w:rFonts w:ascii="Arial Black" w:hAnsi="Arial Black"/>
-                <w:color w:val="404040" w:themeColor="text1" w:themeTint="BF"/>
+                <w:color w:val="auto"/>
               </w:rPr>
               <w:t>Resume Builder</w:t>
             </w:r>
@@ -2511,7 +2567,7 @@
               <w:spacing w:before="0" w:after="0" w:line="240" w:lineRule="auto"/>
               <w:rPr>
                 <w:rFonts w:ascii="Arial Black" w:hAnsi="Arial Black"/>
-                <w:color w:val="auto"/>
+                <w:color w:val="1B90E4"/>
                 <w:sz w:val="24"/>
               </w:rPr>
             </w:pPr>
@@ -2526,7 +2582,7 @@
             <w:r>
               <w:rPr>
                 <w:rFonts w:ascii="Arial Black" w:hAnsi="Arial Black"/>
-                <w:color w:val="auto"/>
+                <w:color w:val="1B90E4"/>
                 <w:sz w:val="24"/>
               </w:rPr>
               <w:t>PROJECTS</w:t>
@@ -2542,20 +2598,20 @@
               <w:rPr>
                 <w:rFonts w:ascii="Calibri" w:hAnsi="Calibri"/>
                 <w:b/>
-                <w:color w:val="404040" w:themeColor="text1" w:themeTint="BF"/>
+                <w:color w:val="auto"/>
               </w:rPr>
             </w:pPr>
             <w:r>
               <w:rPr>
                 <w:rFonts w:ascii="Arial Black" w:hAnsi="Arial Black"/>
-                <w:color w:val="404040" w:themeColor="text1" w:themeTint="BF"/>
+                <w:color w:val="auto"/>
               </w:rPr>
               <w:t>Environment Dashboard</w:t>
             </w:r>
             <w:r>
               <w:rPr>
                 <w:rFonts w:ascii="Arial Black" w:hAnsi="Arial Black"/>
-                <w:color w:val="404040" w:themeColor="text1" w:themeTint="BF"/>
+                <w:color w:val="auto"/>
               </w:rPr>
               <w:t xml:space="preserve"> </w:t>
             </w:r>
@@ -2614,14 +2670,14 @@
               <w:rPr>
                 <w:rFonts w:ascii="Calibri" w:hAnsi="Calibri"/>
                 <w:b/>
-                <w:color w:val="404040" w:themeColor="text1" w:themeTint="BF"/>
+                <w:color w:val="auto"/>
               </w:rPr>
             </w:pPr>
             <w:proofErr w:type="spellStart"/>
             <w:r>
               <w:rPr>
                 <w:rFonts w:ascii="Arial Black" w:hAnsi="Arial Black"/>
-                <w:color w:val="404040" w:themeColor="text1" w:themeTint="BF"/>
+                <w:color w:val="auto"/>
               </w:rPr>
               <w:t>Nspire</w:t>
             </w:r>
@@ -2629,7 +2685,7 @@
             <w:r>
               <w:rPr>
                 <w:rFonts w:ascii="Arial Black" w:hAnsi="Arial Black"/>
-                <w:color w:val="404040" w:themeColor="text1" w:themeTint="BF"/>
+                <w:color w:val="auto"/>
               </w:rPr>
               <w:t xml:space="preserve"> Platform</w:t>
             </w:r>
@@ -2812,14 +2868,14 @@
               <w:rPr>
                 <w:rFonts w:ascii="Calibri" w:hAnsi="Calibri"/>
                 <w:b/>
-                <w:color w:val="404040" w:themeColor="text1" w:themeTint="BF"/>
+                <w:color w:val="auto"/>
               </w:rPr>
             </w:pPr>
             <w:proofErr w:type="spellStart"/>
             <w:r>
               <w:rPr>
                 <w:rFonts w:ascii="Arial Black" w:hAnsi="Arial Black"/>
-                <w:color w:val="404040" w:themeColor="text1" w:themeTint="BF"/>
+                <w:color w:val="auto"/>
               </w:rPr>
               <w:t>FundRef</w:t>
             </w:r>
@@ -2827,7 +2883,7 @@
             <w:r>
               <w:rPr>
                 <w:rFonts w:ascii="Arial Black" w:hAnsi="Arial Black"/>
-                <w:color w:val="404040" w:themeColor="text1" w:themeTint="BF"/>
+                <w:color w:val="auto"/>
               </w:rPr>
               <w:t xml:space="preserve"> </w:t>
             </w:r>
@@ -2947,22 +3003,85 @@
               <w:rPr>
                 <w:rFonts w:ascii="Calibri" w:hAnsi="Calibri"/>
                 <w:b/>
-                <w:color w:val="404040" w:themeColor="text1" w:themeTint="BF"/>
+                <w:color w:val="auto"/>
               </w:rPr>
             </w:pPr>
             <w:r>
               <w:rPr>
                 <w:rFonts w:ascii="Arial Black" w:hAnsi="Arial Black"/>
-                <w:color w:val="404040" w:themeColor="text1" w:themeTint="BF"/>
-              </w:rPr>
-              <w:t>DAL SDS - Data Access Layer Shared Data Services</w:t>
-            </w:r>
-            <w:r>
+                <w:color w:val="auto"/>
+              </w:rPr>
+              <w:t xml:space="preserve">Data Access Layer </w:t>
+            </w:r>
+          </w:p>
+          <w:p>
+            <w:pPr>
+              <w:pStyle w:val="BlockText"/>
+              <w:tabs>
+                <w:tab w:val="left" w:pos="0"/>
+              </w:tabs>
+              <w:spacing w:line="240" w:lineRule="auto"/>
+              <w:rPr>
+                <w:rFonts w:ascii="Calibri" w:hAnsi="Calibri"/>
+                <w:color w:val="6E6E6E" w:themeColor="accent1" w:themeShade="80"/>
+                <w:sz w:val="16"/>
+              </w:rPr>
+            </w:pPr>
+            <w:r>
+              <w:rPr>
+                <w:rFonts w:ascii="Calibri" w:hAnsi="Calibri"/>
+                <w:color w:val="6E6E6E" w:themeColor="accent1" w:themeShade="80"/>
+                <w:sz w:val="16"/>
+              </w:rPr>
+              <w:t xml:space="preserve">Java and Spring based </w:t>
+            </w:r>
+            <w:proofErr w:type="spellStart"/>
+            <w:r>
+              <w:rPr>
+                <w:rFonts w:ascii="Calibri" w:hAnsi="Calibri"/>
+                <w:color w:val="6E6E6E" w:themeColor="accent1" w:themeShade="80"/>
+                <w:sz w:val="16"/>
+              </w:rPr>
+              <w:t>RESTful</w:t>
+            </w:r>
+            <w:proofErr w:type="spellEnd"/>
+            <w:r>
+              <w:rPr>
+                <w:rFonts w:ascii="Calibri" w:hAnsi="Calibri"/>
+                <w:color w:val="6E6E6E" w:themeColor="accent1" w:themeShade="80"/>
+                <w:sz w:val="16"/>
+              </w:rPr>
+              <w:t xml:space="preserve"> web services project used for raw data management, capture, and delivery. Utilized Linux servers, Tomcat application server, and Oracle database, SQL Server, Composite, Maven.</w:t>
+            </w:r>
+          </w:p>
+          <w:p>
+            <w:pPr>
+              <w:pStyle w:val="Heading2"/>
+              <w:tabs>
+                <w:tab w:val="left" w:pos="0"/>
+              </w:tabs>
+              <w:spacing w:before="0" w:after="0" w:line="240" w:lineRule="auto"/>
               <w:rPr>
                 <w:rFonts w:ascii="Arial Black" w:hAnsi="Arial Black"/>
-                <w:color w:val="404040" w:themeColor="text1" w:themeTint="BF"/>
-              </w:rPr>
-              <w:t xml:space="preserve"> </w:t>
+                <w:color w:val="1B90E4"/>
+                <w:sz w:val="24"/>
+              </w:rPr>
+            </w:pPr>
+            <w:r>
+              <w:rPr>
+                <w:rFonts w:ascii="Arial Black" w:hAnsi="Arial Black"/>
+                <w:color w:val="auto"/>
+                <w:sz w:val="24"/>
+              </w:rPr>
+              <w:br/>
+            </w:r>
+            <w:r>
+              <w:rPr>
+                <w:rFonts w:ascii="Arial Black" w:hAnsi="Arial Black"/>
+                <w:color w:val="1B90E4"/>
+                <w:sz w:val="24"/>
+              </w:rPr>
+              <w:t>ACHIEVEMENTS</w:t>
             </w:r>
           </w:p>
           <w:p>
@@ -2973,84 +3092,14 @@
               </w:tabs>
               <w:spacing w:line="240" w:lineRule="auto"/>
               <w:rPr>
-                <w:rFonts w:ascii="Calibri" w:hAnsi="Calibri"/>
-                <w:color w:val="6E6E6E" w:themeColor="accent1" w:themeShade="80"/>
-                <w:sz w:val="16"/>
-              </w:rPr>
-            </w:pPr>
-            <w:r>
-              <w:rPr>
-                <w:rFonts w:ascii="Calibri" w:hAnsi="Calibri"/>
-                <w:color w:val="6E6E6E" w:themeColor="accent1" w:themeShade="80"/>
-                <w:sz w:val="16"/>
-              </w:rPr>
-              <w:t xml:space="preserve">Java and Spring based </w:t>
-            </w:r>
-            <w:proofErr w:type="spellStart"/>
-            <w:r>
-              <w:rPr>
-                <w:rFonts w:ascii="Calibri" w:hAnsi="Calibri"/>
-                <w:color w:val="6E6E6E" w:themeColor="accent1" w:themeShade="80"/>
-                <w:sz w:val="16"/>
-              </w:rPr>
-              <w:t>RESTful</w:t>
-            </w:r>
-            <w:proofErr w:type="spellEnd"/>
-            <w:r>
-              <w:rPr>
-                <w:rFonts w:ascii="Calibri" w:hAnsi="Calibri"/>
-                <w:color w:val="6E6E6E" w:themeColor="accent1" w:themeShade="80"/>
-                <w:sz w:val="16"/>
-              </w:rPr>
-              <w:t xml:space="preserve"> web services project used for raw data management, capture, and delivery. Utilized Linux servers, Tomcat application server, and Oracle database, SQL Server, Composite, Maven.</w:t>
-            </w:r>
-          </w:p>
-          <w:p>
-            <w:pPr>
-              <w:pStyle w:val="Heading2"/>
-              <w:tabs>
-                <w:tab w:val="left" w:pos="0"/>
-              </w:tabs>
-              <w:spacing w:before="0" w:after="0" w:line="240" w:lineRule="auto"/>
-              <w:rPr>
                 <w:rFonts w:ascii="Arial Black" w:hAnsi="Arial Black"/>
                 <w:color w:val="auto"/>
-                <w:sz w:val="24"/>
               </w:rPr>
             </w:pPr>
             <w:r>
               <w:rPr>
                 <w:rFonts w:ascii="Arial Black" w:hAnsi="Arial Black"/>
                 <w:color w:val="auto"/>
-                <w:sz w:val="24"/>
-              </w:rPr>
-              <w:br/>
-            </w:r>
-            <w:r>
-              <w:rPr>
-                <w:rFonts w:ascii="Arial Black" w:hAnsi="Arial Black"/>
-                <w:color w:val="auto"/>
-                <w:sz w:val="24"/>
-              </w:rPr>
-              <w:t>ACHIEVEMENTS</w:t>
-            </w:r>
-          </w:p>
-          <w:p>
-            <w:pPr>
-              <w:pStyle w:val="BlockText"/>
-              <w:tabs>
-                <w:tab w:val="left" w:pos="0"/>
-              </w:tabs>
-              <w:spacing w:line="240" w:lineRule="auto"/>
-              <w:rPr>
-                <w:rFonts w:ascii="Arial Black" w:hAnsi="Arial Black"/>
-                <w:color w:val="404040" w:themeColor="text1" w:themeTint="BF"/>
-              </w:rPr>
-            </w:pPr>
-            <w:r>
-              <w:rPr>
-                <w:rFonts w:ascii="Arial Black" w:hAnsi="Arial Black"/>
-                <w:color w:val="404040" w:themeColor="text1" w:themeTint="BF"/>
               </w:rPr>
               <w:t>US Patent 9491178 B2</w:t>
             </w:r>
@@ -3121,6 +3170,8 @@
             </w:pPr>
           </w:p>
         </w:tc>
+        <w:bookmarkStart w:id="1" w:name="_GoBack"/>
+        <w:bookmarkEnd w:id="1"/>
       </w:tr>
     </w:tbl>
     <w:p>
@@ -3228,8 +3279,8 @@
         <w:sdt>
           <w:sdtPr>
             <w:rPr>
-              <w:color w:val="000000" w:themeColor="text1"/>
-              <w:sz w:val="36"/>
+              <w:color w:val="1B90E4"/>
+              <w:sz w:val="40"/>
             </w:rPr>
             <w:alias w:val="Title"/>
             <w:tag w:val=""/>
@@ -3240,6 +3291,7 @@
             <w:dataBinding w:prefixMappings="xmlns:ns0='http://purl.org/dc/elements/1.1/' xmlns:ns1='http://schemas.openxmlformats.org/package/2006/metadata/core-properties' " w:xpath="/ns1:coreProperties[1]/ns0:title[1]" w:storeItemID="{6C3C8BC8-F283-45AE-878A-BAB7291924A1}"/>
             <w:text w:multiLine="1"/>
           </w:sdtPr>
+          <w:sdtEndPr/>
           <w:sdtContent>
             <w:p>
               <w:pPr>
@@ -3253,32 +3305,24 @@
                 <w:ind w:left="180"/>
                 <w:rPr>
                   <w:color w:val="000000" w:themeColor="text1"/>
-                  <w:sz w:val="86"/>
+                  <w:sz w:val="90"/>
                 </w:rPr>
               </w:pPr>
               <w:r>
                 <w:rPr>
-                  <w:color w:val="000000" w:themeColor="text1"/>
-                  <w:sz w:val="36"/>
+                  <w:color w:val="1B90E4"/>
+                  <w:sz w:val="40"/>
                 </w:rPr>
                 <w:br/>
               </w:r>
               <w:r>
                 <w:rPr>
                   <w:rFonts w:ascii="Arial Black" w:hAnsi="Arial Black"/>
-                  <w:color w:val="000000" w:themeColor="text1"/>
-                  <w:sz w:val="36"/>
+                  <w:color w:val="1B90E4"/>
+                  <w:sz w:val="40"/>
                   <w:lang w:eastAsia="ja-JP"/>
                 </w:rPr>
                 <w:br/>
-              </w:r>
-              <w:r>
-                <w:rPr>
-                  <w:rFonts w:ascii="Arial Black" w:hAnsi="Arial Black"/>
-                  <w:color w:val="000000" w:themeColor="text1"/>
-                  <w:sz w:val="36"/>
-                  <w:lang w:eastAsia="ja-JP"/>
-                </w:rPr>
                 <w:t>ARUN VARGHESE</w:t>
               </w:r>
             </w:p>
@@ -3292,12 +3336,16 @@
               <w:tab w:val="left" w:pos="2340"/>
             </w:tabs>
             <w:ind w:left="180"/>
+            <w:rPr>
+              <w:sz w:val="22"/>
+            </w:rPr>
           </w:pPr>
           <w:sdt>
             <w:sdtPr>
               <w:rPr>
                 <w:rFonts w:ascii="Arial Black" w:hAnsi="Arial Black"/>
-                <w:color w:val="595959" w:themeColor="text2" w:themeTint="A6"/>
+                <w:color w:val="000000" w:themeColor="text2"/>
+                <w:sz w:val="22"/>
                 <w:szCs w:val="10"/>
                 <w:lang w:eastAsia="ja-JP"/>
               </w:rPr>
@@ -3310,29 +3358,23 @@
               <w:dataBinding w:prefixMappings="xmlns:ns0='http://purl.org/dc/elements/1.1/' xmlns:ns1='http://schemas.openxmlformats.org/package/2006/metadata/core-properties' " w:xpath="/ns1:coreProperties[1]/ns0:subject[1]" w:storeItemID="{6C3C8BC8-F283-45AE-878A-BAB7291924A1}"/>
               <w:text w:multiLine="1"/>
             </w:sdtPr>
+            <w:sdtEndPr/>
             <w:sdtContent>
               <w:r>
                 <w:rPr>
                   <w:rFonts w:ascii="Arial Black" w:hAnsi="Arial Black"/>
-                  <w:color w:val="595959" w:themeColor="text2" w:themeTint="A6"/>
+                  <w:color w:val="000000" w:themeColor="text2"/>
+                  <w:sz w:val="22"/>
                   <w:szCs w:val="10"/>
                   <w:lang w:eastAsia="ja-JP"/>
                 </w:rPr>
-                <w:t>SENIOR FULL STACK DEVELOPER –</w:t>
+                <w:t>SENIOR FULL STACK DEVELOPER – DALLAS, TX</w:t>
               </w:r>
               <w:r>
                 <w:rPr>
                   <w:rFonts w:ascii="Arial Black" w:hAnsi="Arial Black"/>
-                  <w:color w:val="595959" w:themeColor="text2" w:themeTint="A6"/>
-                  <w:szCs w:val="10"/>
-                  <w:lang w:eastAsia="ja-JP"/>
-                </w:rPr>
-                <w:t xml:space="preserve"> DALLAS, TX</w:t>
-              </w:r>
-              <w:r>
-                <w:rPr>
-                  <w:rFonts w:ascii="Arial Black" w:hAnsi="Arial Black"/>
-                  <w:color w:val="595959" w:themeColor="text2" w:themeTint="A6"/>
+                  <w:color w:val="000000" w:themeColor="text2"/>
+                  <w:sz w:val="22"/>
                   <w:szCs w:val="10"/>
                   <w:lang w:eastAsia="ja-JP"/>
                 </w:rPr>
@@ -3348,6 +3390,9 @@
     <w:pPr>
       <w:pStyle w:val="Header"/>
       <w:ind w:left="180"/>
+      <w:rPr>
+        <w:sz w:val="22"/>
+      </w:rPr>
     </w:pPr>
   </w:p>
 </w:hdr>
@@ -5742,6 +5787,7 @@
     <w:rsid w:val="00D51951"/>
     <w:rsid w:val="00ED3B17"/>
     <w:rsid w:val="00F44974"/>
+    <w:rsid w:val="00F65BB3"/>
   </w:rsids>
   <m:mathPr>
     <m:mathFont m:val="Cambria Math"/>

</xml_diff>